<commit_message>
Update component and sequence diagrams
</commit_message>
<xml_diff>
--- a/Phase 2/SDS.docx
+++ b/Phase 2/SDS.docx
@@ -1508,8 +1508,13 @@
           </w:tcPr>
           <w:p>
             <w:r>
-              <w:t>Atef Magdy Metwally</w:t>
-            </w:r>
+              <w:t xml:space="preserve">Atef Magdy </w:t>
+            </w:r>
+            <w:proofErr w:type="spellStart"/>
+            <w:r>
+              <w:t>Metwally</w:t>
+            </w:r>
+            <w:proofErr w:type="spellEnd"/>
           </w:p>
         </w:tc>
         <w:tc>
@@ -1550,8 +1555,13 @@
           </w:tcPr>
           <w:p>
             <w:r>
-              <w:t>Mohamed Mostafa Awad</w:t>
-            </w:r>
+              <w:t xml:space="preserve">Mohamed Mostafa </w:t>
+            </w:r>
+            <w:proofErr w:type="spellStart"/>
+            <w:r>
+              <w:t>Awad</w:t>
+            </w:r>
+            <w:proofErr w:type="spellEnd"/>
           </w:p>
         </w:tc>
         <w:tc>
@@ -1715,15 +1725,32 @@
       </w:r>
     </w:p>
     <w:p>
+      <w:pPr>
+        <w:tabs>
+          <w:tab w:val="left" w:pos="0"/>
+        </w:tabs>
+      </w:pPr>
+    </w:p>
+    <w:p>
+      <w:pPr>
+        <w:pStyle w:val="Heading2"/>
+      </w:pPr>
+      <w:bookmarkStart w:id="4" w:name="_Toc25570065"/>
+    </w:p>
+    <w:p>
+      <w:pPr>
+        <w:pStyle w:val="Heading2"/>
+        <w:ind w:hanging="900"/>
+      </w:pPr>
       <w:r>
         <w:rPr>
           <w:noProof/>
         </w:rPr>
         <w:drawing>
-          <wp:inline distT="0" distB="0" distL="0" distR="0" wp14:anchorId="23BA5D34" wp14:editId="36B2B458">
-            <wp:extent cx="5981700" cy="4514850"/>
+          <wp:inline distT="0" distB="0" distL="0" distR="0" wp14:anchorId="28B5518A" wp14:editId="45BABEFA">
+            <wp:extent cx="7453443" cy="4673600"/>
             <wp:effectExtent l="0" t="0" r="0" b="0"/>
-            <wp:docPr id="5" name="Picture 5"/>
+            <wp:docPr id="1" name="Picture 1"/>
             <wp:cNvGraphicFramePr>
               <a:graphicFrameLocks xmlns:a="http://schemas.openxmlformats.org/drawingml/2006/main" noChangeAspect="1"/>
             </wp:cNvGraphicFramePr>
@@ -1731,7 +1758,7 @@
               <a:graphicData uri="http://schemas.openxmlformats.org/drawingml/2006/picture">
                 <pic:pic xmlns:pic="http://schemas.openxmlformats.org/drawingml/2006/picture">
                   <pic:nvPicPr>
-                    <pic:cNvPr id="5" name="unknown (1).png"/>
+                    <pic:cNvPr id="1" name="modified component v2.0.PNG"/>
                     <pic:cNvPicPr/>
                   </pic:nvPicPr>
                   <pic:blipFill>
@@ -1749,7 +1776,7 @@
                   <pic:spPr>
                     <a:xfrm>
                       <a:off x="0" y="0"/>
-                      <a:ext cx="5981700" cy="4514850"/>
+                      <a:ext cx="7496684" cy="4700714"/>
                     </a:xfrm>
                     <a:prstGeom prst="rect">
                       <a:avLst/>
@@ -1766,17 +1793,6 @@
       <w:pPr>
         <w:pStyle w:val="Heading2"/>
       </w:pPr>
-      <w:bookmarkStart w:id="4" w:name="_Toc25570065"/>
-    </w:p>
-    <w:p>
-      <w:pPr>
-        <w:pStyle w:val="Heading2"/>
-      </w:pPr>
-    </w:p>
-    <w:p>
-      <w:pPr>
-        <w:pStyle w:val="Heading2"/>
-      </w:pPr>
     </w:p>
     <w:p>
       <w:pPr>
@@ -1802,7 +1818,6 @@
         </w:numPr>
       </w:pPr>
       <w:r>
-        <w:lastRenderedPageBreak/>
         <w:t>Class diagrams</w:t>
       </w:r>
       <w:bookmarkEnd w:id="4"/>
@@ -2024,7 +2039,6 @@
                 <w:sz w:val="22"/>
                 <w:szCs w:val="22"/>
               </w:rPr>
-              <w:lastRenderedPageBreak/>
               <w:t xml:space="preserve">Class </w:t>
             </w:r>
             <w:r>
@@ -2765,30 +2779,6 @@
         </w:tc>
       </w:tr>
     </w:tbl>
-    <w:p>
-      <w:pPr>
-        <w:pStyle w:val="Heading3"/>
-        <w:rPr>
-          <w:color w:val="4F81BD" w:themeColor="accent1"/>
-        </w:rPr>
-      </w:pPr>
-      <w:bookmarkStart w:id="5" w:name="_Toc25570066"/>
-    </w:p>
-    <w:p>
-      <w:pPr>
-        <w:pStyle w:val="Heading3"/>
-        <w:rPr>
-          <w:color w:val="4F81BD" w:themeColor="accent1"/>
-        </w:rPr>
-      </w:pPr>
-      <w:r>
-        <w:rPr>
-          <w:color w:val="4F81BD" w:themeColor="accent1"/>
-        </w:rPr>
-        <w:t>Important Algorithm</w:t>
-      </w:r>
-      <w:bookmarkEnd w:id="5"/>
-    </w:p>
     <w:p/>
     <w:p/>
     <w:p/>
@@ -2799,6 +2789,7 @@
     <w:p/>
     <w:p/>
     <w:p/>
+    <w:p/>
     <w:p>
       <w:pPr>
         <w:pStyle w:val="Heading2"/>
@@ -2807,12 +2798,12 @@
           <w:numId w:val="7"/>
         </w:numPr>
       </w:pPr>
-      <w:bookmarkStart w:id="6" w:name="_Toc25570067"/>
+      <w:bookmarkStart w:id="5" w:name="_Toc25570067"/>
       <w:r>
         <w:lastRenderedPageBreak/>
         <w:t>Sequence diagrams</w:t>
       </w:r>
-      <w:bookmarkEnd w:id="6"/>
+      <w:bookmarkEnd w:id="5"/>
     </w:p>
     <w:p>
       <w:pPr>
@@ -2823,22 +2814,28 @@
         </w:numPr>
       </w:pPr>
       <w:r>
-        <w:t>Login</w:t>
+        <w:t>Add Admin</w:t>
       </w:r>
     </w:p>
     <w:p>
       <w:pPr>
         <w:pStyle w:val="ListParagraph"/>
+      </w:pPr>
+    </w:p>
+    <w:p>
+      <w:pPr>
+        <w:pStyle w:val="ListParagraph"/>
+        <w:ind w:hanging="900"/>
       </w:pPr>
       <w:r>
         <w:rPr>
           <w:noProof/>
         </w:rPr>
         <w:drawing>
-          <wp:inline distT="0" distB="0" distL="0" distR="0" wp14:anchorId="241C0715" wp14:editId="2F8D1046">
-            <wp:extent cx="5534025" cy="3762375"/>
+          <wp:inline distT="0" distB="0" distL="0" distR="0" wp14:anchorId="6EDB29AC" wp14:editId="368C2AAD">
+            <wp:extent cx="6612675" cy="3981450"/>
             <wp:effectExtent l="0" t="0" r="0" b="0"/>
-            <wp:docPr id="21" name="Picture 21"/>
+            <wp:docPr id="4" name="Picture 4"/>
             <wp:cNvGraphicFramePr>
               <a:graphicFrameLocks xmlns:a="http://schemas.openxmlformats.org/drawingml/2006/main" noChangeAspect="1"/>
             </wp:cNvGraphicFramePr>
@@ -2846,7 +2843,7 @@
               <a:graphicData uri="http://schemas.openxmlformats.org/drawingml/2006/picture">
                 <pic:pic xmlns:pic="http://schemas.openxmlformats.org/drawingml/2006/picture">
                   <pic:nvPicPr>
-                    <pic:cNvPr id="21" name="Login.png"/>
+                    <pic:cNvPr id="4" name="Add admin.PNG"/>
                     <pic:cNvPicPr/>
                   </pic:nvPicPr>
                   <pic:blipFill>
@@ -2864,7 +2861,7 @@
                   <pic:spPr>
                     <a:xfrm>
                       <a:off x="0" y="0"/>
-                      <a:ext cx="5534025" cy="3762375"/>
+                      <a:ext cx="6623411" cy="3987914"/>
                     </a:xfrm>
                     <a:prstGeom prst="rect">
                       <a:avLst/>
@@ -2966,24 +2963,23 @@
         </w:numPr>
       </w:pPr>
       <w:r>
-        <w:lastRenderedPageBreak/>
         <w:t>Add friend</w:t>
       </w:r>
     </w:p>
-    <w:p/>
-    <w:p>
-      <w:pPr>
-        <w:pStyle w:val="ListParagraph"/>
+    <w:p>
+      <w:pPr>
+        <w:pStyle w:val="ListParagraph"/>
+        <w:ind w:hanging="630"/>
       </w:pPr>
       <w:r>
         <w:rPr>
           <w:noProof/>
         </w:rPr>
         <w:drawing>
-          <wp:inline distT="0" distB="0" distL="0" distR="0" wp14:anchorId="7F0A73CD" wp14:editId="5707BA3C">
-            <wp:extent cx="4714875" cy="3124200"/>
+          <wp:inline distT="0" distB="0" distL="0" distR="0" wp14:anchorId="0A659E56" wp14:editId="0A68C7A5">
+            <wp:extent cx="5695950" cy="4488000"/>
             <wp:effectExtent l="0" t="0" r="0" b="0"/>
-            <wp:docPr id="14" name="Picture 14"/>
+            <wp:docPr id="6" name="Picture 6"/>
             <wp:cNvGraphicFramePr>
               <a:graphicFrameLocks xmlns:a="http://schemas.openxmlformats.org/drawingml/2006/main" noChangeAspect="1"/>
             </wp:cNvGraphicFramePr>
@@ -2991,7 +2987,7 @@
               <a:graphicData uri="http://schemas.openxmlformats.org/drawingml/2006/picture">
                 <pic:pic xmlns:pic="http://schemas.openxmlformats.org/drawingml/2006/picture">
                   <pic:nvPicPr>
-                    <pic:cNvPr id="14" name="Addfriend.jpg"/>
+                    <pic:cNvPr id="6" name="Add friend.PNG"/>
                     <pic:cNvPicPr/>
                   </pic:nvPicPr>
                   <pic:blipFill>
@@ -3009,7 +3005,7 @@
                   <pic:spPr>
                     <a:xfrm>
                       <a:off x="0" y="0"/>
-                      <a:ext cx="4714875" cy="3124200"/>
+                      <a:ext cx="5715564" cy="4503455"/>
                     </a:xfrm>
                     <a:prstGeom prst="rect">
                       <a:avLst/>
@@ -3121,7 +3117,6 @@
         </w:numPr>
       </w:pPr>
       <w:r>
-        <w:lastRenderedPageBreak/>
         <w:t>Create</w:t>
       </w:r>
       <w:r>
@@ -3130,17 +3125,17 @@
     </w:p>
     <w:p>
       <w:pPr>
-        <w:ind w:left="720"/>
+        <w:ind w:left="720" w:hanging="810"/>
       </w:pPr>
       <w:r>
         <w:rPr>
           <w:noProof/>
         </w:rPr>
         <w:drawing>
-          <wp:inline distT="0" distB="0" distL="0" distR="0" wp14:anchorId="09441160" wp14:editId="33D23943">
-            <wp:extent cx="5162550" cy="3314700"/>
+          <wp:inline distT="0" distB="0" distL="0" distR="0" wp14:anchorId="2A288FC3" wp14:editId="4BCECD53">
+            <wp:extent cx="6603075" cy="3571875"/>
             <wp:effectExtent l="0" t="0" r="0" b="0"/>
-            <wp:docPr id="16" name="Picture 16"/>
+            <wp:docPr id="7" name="Picture 7"/>
             <wp:cNvGraphicFramePr>
               <a:graphicFrameLocks xmlns:a="http://schemas.openxmlformats.org/drawingml/2006/main" noChangeAspect="1"/>
             </wp:cNvGraphicFramePr>
@@ -3148,7 +3143,7 @@
               <a:graphicData uri="http://schemas.openxmlformats.org/drawingml/2006/picture">
                 <pic:pic xmlns:pic="http://schemas.openxmlformats.org/drawingml/2006/picture">
                   <pic:nvPicPr>
-                    <pic:cNvPr id="16" name="createPage.jpg"/>
+                    <pic:cNvPr id="7" name="create page.PNG"/>
                     <pic:cNvPicPr/>
                   </pic:nvPicPr>
                   <pic:blipFill>
@@ -3166,7 +3161,7 @@
                   <pic:spPr>
                     <a:xfrm>
                       <a:off x="0" y="0"/>
-                      <a:ext cx="5162550" cy="3314700"/>
+                      <a:ext cx="6609008" cy="3575085"/>
                     </a:xfrm>
                     <a:prstGeom prst="rect">
                       <a:avLst/>
@@ -3243,23 +3238,23 @@
         </w:numPr>
       </w:pPr>
       <w:r>
-        <w:lastRenderedPageBreak/>
         <w:t xml:space="preserve">Like Page </w:t>
       </w:r>
     </w:p>
     <w:p>
       <w:pPr>
         <w:pStyle w:val="ListParagraph"/>
+        <w:ind w:hanging="900"/>
       </w:pPr>
       <w:r>
         <w:rPr>
           <w:noProof/>
         </w:rPr>
         <w:drawing>
-          <wp:inline distT="0" distB="0" distL="0" distR="0" wp14:anchorId="252698F4" wp14:editId="520AB868">
-            <wp:extent cx="6126480" cy="3623310"/>
+          <wp:inline distT="0" distB="0" distL="0" distR="0" wp14:anchorId="286021A4" wp14:editId="5E8ED3E9">
+            <wp:extent cx="6548363" cy="4533900"/>
             <wp:effectExtent l="0" t="0" r="0" b="0"/>
-            <wp:docPr id="20" name="Picture 20"/>
+            <wp:docPr id="8" name="Picture 8"/>
             <wp:cNvGraphicFramePr>
               <a:graphicFrameLocks xmlns:a="http://schemas.openxmlformats.org/drawingml/2006/main" noChangeAspect="1"/>
             </wp:cNvGraphicFramePr>
@@ -3267,7 +3262,7 @@
               <a:graphicData uri="http://schemas.openxmlformats.org/drawingml/2006/picture">
                 <pic:pic xmlns:pic="http://schemas.openxmlformats.org/drawingml/2006/picture">
                   <pic:nvPicPr>
-                    <pic:cNvPr id="20" name="Likepage.png"/>
+                    <pic:cNvPr id="8" name="like page.PNG"/>
                     <pic:cNvPicPr/>
                   </pic:nvPicPr>
                   <pic:blipFill>
@@ -3285,7 +3280,7 @@
                   <pic:spPr>
                     <a:xfrm>
                       <a:off x="0" y="0"/>
-                      <a:ext cx="6126480" cy="3623310"/>
+                      <a:ext cx="6551431" cy="4536024"/>
                     </a:xfrm>
                     <a:prstGeom prst="rect">
                       <a:avLst/>
@@ -3313,76 +3308,7 @@
         <w:pStyle w:val="ListParagraph"/>
       </w:pPr>
     </w:p>
-    <w:p>
-      <w:pPr>
-        <w:pStyle w:val="ListParagraph"/>
-      </w:pPr>
-    </w:p>
-    <w:p>
-      <w:pPr>
-        <w:pStyle w:val="ListParagraph"/>
-      </w:pPr>
-    </w:p>
-    <w:p>
-      <w:pPr>
-        <w:pStyle w:val="ListParagraph"/>
-      </w:pPr>
-    </w:p>
-    <w:p>
-      <w:pPr>
-        <w:pStyle w:val="ListParagraph"/>
-      </w:pPr>
-    </w:p>
-    <w:p>
-      <w:pPr>
-        <w:pStyle w:val="ListParagraph"/>
-      </w:pPr>
-    </w:p>
-    <w:p>
-      <w:pPr>
-        <w:pStyle w:val="ListParagraph"/>
-      </w:pPr>
-    </w:p>
-    <w:p>
-      <w:pPr>
-        <w:pStyle w:val="ListParagraph"/>
-      </w:pPr>
-    </w:p>
-    <w:p>
-      <w:pPr>
-        <w:pStyle w:val="ListParagraph"/>
-      </w:pPr>
-    </w:p>
-    <w:p>
-      <w:pPr>
-        <w:pStyle w:val="ListParagraph"/>
-      </w:pPr>
-    </w:p>
-    <w:p>
-      <w:pPr>
-        <w:pStyle w:val="ListParagraph"/>
-      </w:pPr>
-    </w:p>
-    <w:p>
-      <w:pPr>
-        <w:pStyle w:val="ListParagraph"/>
-      </w:pPr>
-    </w:p>
-    <w:p>
-      <w:pPr>
-        <w:pStyle w:val="ListParagraph"/>
-      </w:pPr>
-    </w:p>
-    <w:p>
-      <w:pPr>
-        <w:pStyle w:val="ListParagraph"/>
-      </w:pPr>
-    </w:p>
-    <w:p>
-      <w:pPr>
-        <w:pStyle w:val="ListParagraph"/>
-      </w:pPr>
-    </w:p>
+    <w:p/>
     <w:p>
       <w:pPr>
         <w:pStyle w:val="ListParagraph"/>
@@ -3397,23 +3323,31 @@
         </w:numPr>
       </w:pPr>
       <w:r>
-        <w:lastRenderedPageBreak/>
-        <w:t xml:space="preserve">Add admin </w:t>
+        <w:t>Sign in</w:t>
       </w:r>
     </w:p>
     <w:p>
       <w:pPr>
         <w:pStyle w:val="ListParagraph"/>
-      </w:pPr>
+        <w:ind w:left="-90"/>
+      </w:pPr>
+      <w:r>
+        <w:pict w14:anchorId="6D4FE933">
+          <v:rect id="AutoShape 5" o:spid="_x0000_s1027" alt="Add_admin.png" style="width:24pt;height:24pt;visibility:visible;mso-wrap-style:square;mso-left-percent:-10001;mso-top-percent:-10001;mso-position-horizontal:absolute;mso-position-horizontal-relative:char;mso-position-vertical:absolute;mso-position-vertical-relative:line;mso-left-percent:-10001;mso-top-percent:-10001;v-text-anchor:top" filled="f" stroked="f">
+            <o:lock v:ext="edit" aspectratio="t"/>
+            <w10:anchorlock/>
+          </v:rect>
+        </w:pict>
+      </w:r>
       <w:r>
         <w:rPr>
           <w:noProof/>
         </w:rPr>
         <w:drawing>
-          <wp:inline distT="0" distB="0" distL="0" distR="0" wp14:anchorId="644CEFD6" wp14:editId="4FEE313F">
-            <wp:extent cx="5258534" cy="3972479"/>
+          <wp:inline distT="0" distB="0" distL="0" distR="0" wp14:anchorId="10325942" wp14:editId="4FC66B07">
+            <wp:extent cx="6472403" cy="3978166"/>
             <wp:effectExtent l="0" t="0" r="0" b="0"/>
-            <wp:docPr id="17" name="Picture 17"/>
+            <wp:docPr id="10" name="Picture 10"/>
             <wp:cNvGraphicFramePr>
               <a:graphicFrameLocks xmlns:a="http://schemas.openxmlformats.org/drawingml/2006/main" noChangeAspect="1"/>
             </wp:cNvGraphicFramePr>
@@ -3421,7 +3355,7 @@
               <a:graphicData uri="http://schemas.openxmlformats.org/drawingml/2006/picture">
                 <pic:pic xmlns:pic="http://schemas.openxmlformats.org/drawingml/2006/picture">
                   <pic:nvPicPr>
-                    <pic:cNvPr id="17" name="Add_admin.png"/>
+                    <pic:cNvPr id="10" name="signin.PNG"/>
                     <pic:cNvPicPr/>
                   </pic:nvPicPr>
                   <pic:blipFill>
@@ -3439,7 +3373,7 @@
                   <pic:spPr>
                     <a:xfrm>
                       <a:off x="0" y="0"/>
-                      <a:ext cx="5258534" cy="3972479"/>
+                      <a:ext cx="6511495" cy="4002193"/>
                     </a:xfrm>
                     <a:prstGeom prst="rect">
                       <a:avLst/>
@@ -3451,15 +3385,6 @@
           </wp:inline>
         </w:drawing>
       </w:r>
-      <w:r>
-        <w:pict w14:anchorId="6D4FE933">
-          <v:rect id="AutoShape 5" o:spid="_x0000_s1027" alt="Add_admin.png" style="width:24pt;height:24pt;visibility:visible;mso-wrap-style:square;mso-left-percent:-10001;mso-top-percent:-10001;mso-position-horizontal:absolute;mso-position-horizontal-relative:char;mso-position-vertical:absolute;mso-position-vertical-relative:line;mso-left-percent:-10001;mso-top-percent:-10001;v-text-anchor:top" filled="f" stroked="f">
-            <o:lock v:ext="edit" aspectratio="t"/>
-            <w10:wrap type="none"/>
-            <w10:anchorlock/>
-          </v:rect>
-        </w:pict>
-      </w:r>
     </w:p>
     <w:p>
       <w:pPr>
@@ -3550,31 +3475,23 @@
         </w:numPr>
       </w:pPr>
       <w:r>
-        <w:lastRenderedPageBreak/>
-        <w:t>Create Group</w:t>
+        <w:t>Signup</w:t>
       </w:r>
     </w:p>
     <w:p>
       <w:pPr>
         <w:pStyle w:val="ListParagraph"/>
+        <w:ind w:hanging="1260"/>
       </w:pPr>
       <w:r>
         <w:rPr>
           <w:noProof/>
         </w:rPr>
         <w:drawing>
-          <wp:anchor distT="0" distB="0" distL="114300" distR="114300" simplePos="0" relativeHeight="251662336" behindDoc="0" locked="0" layoutInCell="1" allowOverlap="1" wp14:anchorId="6EC76FF5" wp14:editId="3C049B2D">
-            <wp:simplePos x="1276350" y="2019300"/>
-            <wp:positionH relativeFrom="column">
-              <wp:align>left</wp:align>
-            </wp:positionH>
-            <wp:positionV relativeFrom="paragraph">
-              <wp:align>top</wp:align>
-            </wp:positionV>
-            <wp:extent cx="5143500" cy="3790950"/>
+          <wp:inline distT="0" distB="0" distL="0" distR="0" wp14:anchorId="23381A4F" wp14:editId="69423C19">
+            <wp:extent cx="6697980" cy="4020315"/>
             <wp:effectExtent l="0" t="0" r="0" b="0"/>
-            <wp:wrapSquare wrapText="bothSides"/>
-            <wp:docPr id="18" name="Picture 18"/>
+            <wp:docPr id="13" name="Picture 13"/>
             <wp:cNvGraphicFramePr>
               <a:graphicFrameLocks xmlns:a="http://schemas.openxmlformats.org/drawingml/2006/main" noChangeAspect="1"/>
             </wp:cNvGraphicFramePr>
@@ -3582,7 +3499,7 @@
               <a:graphicData uri="http://schemas.openxmlformats.org/drawingml/2006/picture">
                 <pic:pic xmlns:pic="http://schemas.openxmlformats.org/drawingml/2006/picture">
                   <pic:nvPicPr>
-                    <pic:cNvPr id="18" name="Create Group.jpg"/>
+                    <pic:cNvPr id="13" name="signup.PNG"/>
                     <pic:cNvPicPr/>
                   </pic:nvPicPr>
                   <pic:blipFill>
@@ -3600,7 +3517,7 @@
                   <pic:spPr>
                     <a:xfrm>
                       <a:off x="0" y="0"/>
-                      <a:ext cx="5143500" cy="3790950"/>
+                      <a:ext cx="6701820" cy="4022620"/>
                     </a:xfrm>
                     <a:prstGeom prst="rect">
                       <a:avLst/>
@@ -3609,9 +3526,14 @@
                 </pic:pic>
               </a:graphicData>
             </a:graphic>
-          </wp:anchor>
+          </wp:inline>
         </w:drawing>
       </w:r>
+    </w:p>
+    <w:p>
+      <w:pPr>
+        <w:pStyle w:val="ListParagraph"/>
+      </w:pPr>
     </w:p>
     <w:p/>
     <w:p/>
@@ -3620,98 +3542,10 @@
     <w:p/>
     <w:p/>
     <w:p/>
-    <w:p/>
-    <w:p/>
-    <w:p/>
-    <w:p>
-      <w:pPr>
-        <w:pStyle w:val="ListParagraph"/>
-      </w:pPr>
-    </w:p>
-    <w:p>
-      <w:pPr>
-        <w:pStyle w:val="ListParagraph"/>
-      </w:pPr>
-    </w:p>
-    <w:p>
-      <w:pPr>
-        <w:pStyle w:val="ListParagraph"/>
-      </w:pPr>
-    </w:p>
-    <w:p>
-      <w:pPr>
-        <w:pStyle w:val="ListParagraph"/>
-      </w:pPr>
-    </w:p>
-    <w:p>
-      <w:pPr>
-        <w:pStyle w:val="ListParagraph"/>
-      </w:pPr>
-    </w:p>
-    <w:p>
-      <w:pPr>
-        <w:pStyle w:val="ListParagraph"/>
-      </w:pPr>
-    </w:p>
-    <w:p>
-      <w:pPr>
-        <w:pStyle w:val="ListParagraph"/>
-      </w:pPr>
-    </w:p>
-    <w:p>
-      <w:pPr>
-        <w:pStyle w:val="ListParagraph"/>
-      </w:pPr>
-    </w:p>
-    <w:p>
-      <w:pPr>
-        <w:pStyle w:val="ListParagraph"/>
-      </w:pPr>
-    </w:p>
-    <w:p>
-      <w:pPr>
-        <w:pStyle w:val="ListParagraph"/>
-      </w:pPr>
-    </w:p>
-    <w:p>
-      <w:pPr>
-        <w:pStyle w:val="ListParagraph"/>
-      </w:pPr>
-    </w:p>
-    <w:p>
-      <w:pPr>
-        <w:pStyle w:val="ListParagraph"/>
-      </w:pPr>
-    </w:p>
-    <w:p>
-      <w:pPr>
-        <w:pStyle w:val="ListParagraph"/>
-      </w:pPr>
-    </w:p>
-    <w:p>
-      <w:pPr>
-        <w:pStyle w:val="ListParagraph"/>
-      </w:pPr>
-    </w:p>
-    <w:p>
-      <w:pPr>
-        <w:pStyle w:val="ListParagraph"/>
-      </w:pPr>
-    </w:p>
-    <w:p>
-      <w:pPr>
-        <w:pStyle w:val="ListParagraph"/>
-      </w:pPr>
-    </w:p>
-    <w:p>
-      <w:pPr>
-        <w:pStyle w:val="ListParagraph"/>
-      </w:pPr>
-    </w:p>
-    <w:p>
-      <w:pPr>
-        <w:pStyle w:val="ListParagraph"/>
-      </w:pPr>
+    <w:p>
+      <w:r>
+        <w:tab/>
+      </w:r>
     </w:p>
     <w:p>
       <w:pPr>
@@ -3723,22 +3557,28 @@
       </w:pPr>
       <w:r>
         <w:lastRenderedPageBreak/>
-        <w:t>Join Group</w:t>
+        <w:t>Write Post</w:t>
       </w:r>
     </w:p>
     <w:p>
       <w:pPr>
         <w:pStyle w:val="ListParagraph"/>
+      </w:pPr>
+    </w:p>
+    <w:p>
+      <w:pPr>
+        <w:pStyle w:val="ListParagraph"/>
+        <w:ind w:hanging="720"/>
       </w:pPr>
       <w:r>
         <w:rPr>
           <w:noProof/>
         </w:rPr>
         <w:drawing>
-          <wp:inline distT="0" distB="0" distL="0" distR="0" wp14:anchorId="0616EBBD" wp14:editId="2F22BF7C">
-            <wp:extent cx="5886450" cy="3867150"/>
+          <wp:inline distT="0" distB="0" distL="0" distR="0" wp14:anchorId="7153A713" wp14:editId="1E2A051A">
+            <wp:extent cx="6419850" cy="3932980"/>
             <wp:effectExtent l="0" t="0" r="0" b="0"/>
-            <wp:docPr id="19" name="Picture 19"/>
+            <wp:docPr id="15" name="Picture 15"/>
             <wp:cNvGraphicFramePr>
               <a:graphicFrameLocks xmlns:a="http://schemas.openxmlformats.org/drawingml/2006/main" noChangeAspect="1"/>
             </wp:cNvGraphicFramePr>
@@ -3746,7 +3586,7 @@
               <a:graphicData uri="http://schemas.openxmlformats.org/drawingml/2006/picture">
                 <pic:pic xmlns:pic="http://schemas.openxmlformats.org/drawingml/2006/picture">
                   <pic:nvPicPr>
-                    <pic:cNvPr id="19" name="Join Group.jpg"/>
+                    <pic:cNvPr id="15" name="Write post.PNG"/>
                     <pic:cNvPicPr/>
                   </pic:nvPicPr>
                   <pic:blipFill>
@@ -3764,7 +3604,7 @@
                   <pic:spPr>
                     <a:xfrm>
                       <a:off x="0" y="0"/>
-                      <a:ext cx="5886450" cy="3867150"/>
+                      <a:ext cx="6444951" cy="3948358"/>
                     </a:xfrm>
                     <a:prstGeom prst="rect">
                       <a:avLst/>
@@ -3778,9 +3618,79 @@
       </w:r>
     </w:p>
     <w:p>
-      <w:r>
-        <w:tab/>
-      </w:r>
+      <w:pPr>
+        <w:pStyle w:val="ListParagraph"/>
+      </w:pPr>
+    </w:p>
+    <w:p>
+      <w:pPr>
+        <w:pStyle w:val="ListParagraph"/>
+      </w:pPr>
+    </w:p>
+    <w:p>
+      <w:pPr>
+        <w:pStyle w:val="ListParagraph"/>
+      </w:pPr>
+    </w:p>
+    <w:p>
+      <w:pPr>
+        <w:pStyle w:val="ListParagraph"/>
+      </w:pPr>
+    </w:p>
+    <w:p>
+      <w:pPr>
+        <w:pStyle w:val="ListParagraph"/>
+      </w:pPr>
+    </w:p>
+    <w:p>
+      <w:pPr>
+        <w:pStyle w:val="ListParagraph"/>
+      </w:pPr>
+    </w:p>
+    <w:p>
+      <w:pPr>
+        <w:pStyle w:val="ListParagraph"/>
+      </w:pPr>
+    </w:p>
+    <w:p>
+      <w:pPr>
+        <w:pStyle w:val="ListParagraph"/>
+      </w:pPr>
+    </w:p>
+    <w:p>
+      <w:pPr>
+        <w:pStyle w:val="ListParagraph"/>
+      </w:pPr>
+    </w:p>
+    <w:p>
+      <w:pPr>
+        <w:pStyle w:val="ListParagraph"/>
+      </w:pPr>
+    </w:p>
+    <w:p>
+      <w:pPr>
+        <w:pStyle w:val="ListParagraph"/>
+      </w:pPr>
+    </w:p>
+    <w:p>
+      <w:pPr>
+        <w:pStyle w:val="ListParagraph"/>
+      </w:pPr>
+    </w:p>
+    <w:p>
+      <w:pPr>
+        <w:pStyle w:val="ListParagraph"/>
+      </w:pPr>
+    </w:p>
+    <w:p>
+      <w:pPr>
+        <w:pStyle w:val="ListParagraph"/>
+      </w:pPr>
+    </w:p>
+    <w:p>
+      <w:pPr>
+        <w:pStyle w:val="ListParagraph"/>
+      </w:pPr>
     </w:p>
     <w:p>
       <w:pPr>
@@ -3791,27 +3701,24 @@
         </w:numPr>
       </w:pPr>
       <w:r>
-        <w:t>Write Post</w:t>
+        <w:lastRenderedPageBreak/>
+        <w:t>Create group</w:t>
       </w:r>
     </w:p>
     <w:p>
       <w:pPr>
         <w:pStyle w:val="ListParagraph"/>
-      </w:pPr>
-    </w:p>
-    <w:p>
-      <w:pPr>
-        <w:pStyle w:val="ListParagraph"/>
+        <w:ind w:hanging="900"/>
       </w:pPr>
       <w:r>
         <w:rPr>
           <w:noProof/>
         </w:rPr>
         <w:drawing>
-          <wp:inline distT="0" distB="0" distL="0" distR="0" wp14:anchorId="40C81211" wp14:editId="59A79BB9">
-            <wp:extent cx="5295900" cy="2457450"/>
+          <wp:inline distT="0" distB="0" distL="0" distR="0" wp14:anchorId="025FF220" wp14:editId="7DD8F8FE">
+            <wp:extent cx="6850525" cy="4114800"/>
             <wp:effectExtent l="0" t="0" r="0" b="0"/>
-            <wp:docPr id="22" name="Picture 22"/>
+            <wp:docPr id="24" name="Picture 24"/>
             <wp:cNvGraphicFramePr>
               <a:graphicFrameLocks xmlns:a="http://schemas.openxmlformats.org/drawingml/2006/main" noChangeAspect="1"/>
             </wp:cNvGraphicFramePr>
@@ -3819,7 +3726,7 @@
               <a:graphicData uri="http://schemas.openxmlformats.org/drawingml/2006/picture">
                 <pic:pic xmlns:pic="http://schemas.openxmlformats.org/drawingml/2006/picture">
                   <pic:nvPicPr>
-                    <pic:cNvPr id="22" name="writePost.png"/>
+                    <pic:cNvPr id="24" name="Create group.PNG"/>
                     <pic:cNvPicPr/>
                   </pic:nvPicPr>
                   <pic:blipFill>
@@ -3837,7 +3744,7 @@
                   <pic:spPr>
                     <a:xfrm>
                       <a:off x="0" y="0"/>
-                      <a:ext cx="5295900" cy="2457450"/>
+                      <a:ext cx="6868234" cy="4125437"/>
                     </a:xfrm>
                     <a:prstGeom prst="rect">
                       <a:avLst/>
@@ -3852,80 +3759,12 @@
     </w:p>
     <w:p>
       <w:pPr>
-        <w:pStyle w:val="ListParagraph"/>
-      </w:pPr>
-    </w:p>
-    <w:p>
-      <w:pPr>
-        <w:pStyle w:val="ListParagraph"/>
-        <w:numPr>
-          <w:ilvl w:val="0"/>
-          <w:numId w:val="8"/>
-        </w:numPr>
-      </w:pPr>
-      <w:r>
-        <w:t>Share Post</w:t>
-      </w:r>
-    </w:p>
-    <w:p>
-      <w:pPr>
-        <w:pStyle w:val="ListParagraph"/>
-      </w:pPr>
-      <w:r>
-        <w:rPr>
-          <w:noProof/>
-        </w:rPr>
-        <w:drawing>
-          <wp:inline distT="0" distB="0" distL="0" distR="0" wp14:anchorId="5AD3555B" wp14:editId="5A677519">
-            <wp:extent cx="5268060" cy="3486637"/>
-            <wp:effectExtent l="0" t="0" r="0" b="0"/>
-            <wp:docPr id="23" name="Picture 23"/>
-            <wp:cNvGraphicFramePr>
-              <a:graphicFrameLocks xmlns:a="http://schemas.openxmlformats.org/drawingml/2006/main" noChangeAspect="1"/>
-            </wp:cNvGraphicFramePr>
-            <a:graphic xmlns:a="http://schemas.openxmlformats.org/drawingml/2006/main">
-              <a:graphicData uri="http://schemas.openxmlformats.org/drawingml/2006/picture">
-                <pic:pic xmlns:pic="http://schemas.openxmlformats.org/drawingml/2006/picture">
-                  <pic:nvPicPr>
-                    <pic:cNvPr id="23" name="Share_post.png"/>
-                    <pic:cNvPicPr/>
-                  </pic:nvPicPr>
-                  <pic:blipFill>
-                    <a:blip r:embed="rId19">
-                      <a:extLst>
-                        <a:ext uri="{28A0092B-C50C-407E-A947-70E740481C1C}">
-                          <a14:useLocalDpi xmlns:a14="http://schemas.microsoft.com/office/drawing/2010/main" val="0"/>
-                        </a:ext>
-                      </a:extLst>
-                    </a:blip>
-                    <a:stretch>
-                      <a:fillRect/>
-                    </a:stretch>
-                  </pic:blipFill>
-                  <pic:spPr>
-                    <a:xfrm>
-                      <a:off x="0" y="0"/>
-                      <a:ext cx="5268060" cy="3486637"/>
-                    </a:xfrm>
-                    <a:prstGeom prst="rect">
-                      <a:avLst/>
-                    </a:prstGeom>
-                  </pic:spPr>
-                </pic:pic>
-              </a:graphicData>
-            </a:graphic>
-          </wp:inline>
-        </w:drawing>
-      </w:r>
-    </w:p>
-    <w:p>
-      <w:pPr>
         <w:pStyle w:val="Heading3"/>
         <w:rPr>
           <w:color w:val="4F81BD" w:themeColor="accent1"/>
         </w:rPr>
       </w:pPr>
-      <w:bookmarkStart w:id="7" w:name="_Toc25570068"/>
+      <w:bookmarkStart w:id="6" w:name="_Toc25570068"/>
     </w:p>
     <w:p>
       <w:pPr>
@@ -3946,7 +3785,7 @@
         </w:rPr>
         <w:t xml:space="preserve"> Table</w:t>
       </w:r>
-      <w:bookmarkEnd w:id="7"/>
+      <w:bookmarkEnd w:id="6"/>
     </w:p>
     <w:tbl>
       <w:tblPr>
@@ -4114,9 +3953,11 @@
             <w:pPr>
               <w:pStyle w:val="TableText"/>
             </w:pPr>
+            <w:proofErr w:type="spellStart"/>
             <w:r>
               <w:t>GetData</w:t>
             </w:r>
+            <w:proofErr w:type="spellEnd"/>
           </w:p>
         </w:tc>
       </w:tr>
@@ -4162,9 +4003,11 @@
             <w:pPr>
               <w:pStyle w:val="TableText"/>
             </w:pPr>
+            <w:proofErr w:type="spellStart"/>
             <w:r>
               <w:t>saveData</w:t>
             </w:r>
+            <w:proofErr w:type="spellEnd"/>
           </w:p>
         </w:tc>
       </w:tr>
@@ -4210,9 +4053,11 @@
             <w:pPr>
               <w:pStyle w:val="TableText"/>
             </w:pPr>
+            <w:proofErr w:type="spellStart"/>
             <w:r>
               <w:t>saveData</w:t>
             </w:r>
+            <w:proofErr w:type="spellEnd"/>
           </w:p>
         </w:tc>
       </w:tr>
@@ -4258,9 +4103,11 @@
             <w:pPr>
               <w:pStyle w:val="TableText"/>
             </w:pPr>
+            <w:proofErr w:type="spellStart"/>
             <w:r>
               <w:t>saveData</w:t>
             </w:r>
+            <w:proofErr w:type="spellEnd"/>
           </w:p>
         </w:tc>
       </w:tr>
@@ -4306,9 +4153,11 @@
             <w:pPr>
               <w:pStyle w:val="TableText"/>
             </w:pPr>
+            <w:proofErr w:type="spellStart"/>
             <w:r>
               <w:t>SaveData</w:t>
             </w:r>
+            <w:proofErr w:type="spellEnd"/>
           </w:p>
         </w:tc>
       </w:tr>
@@ -4458,13 +4307,27 @@
               <w:ind w:hanging="720"/>
               <w:jc w:val="center"/>
             </w:pPr>
-            <w:bookmarkStart w:id="8" w:name="_lnxbz9" w:colFirst="0" w:colLast="0"/>
-            <w:bookmarkEnd w:id="8"/>
+            <w:bookmarkStart w:id="7" w:name="_lnxbz9" w:colFirst="0" w:colLast="0"/>
+            <w:bookmarkEnd w:id="7"/>
             <w:r>
               <w:rPr>
                 <w:b/>
               </w:rPr>
-              <w:t>Class(es) Name(s)</w:t>
+              <w:t>Class(</w:t>
+            </w:r>
+            <w:proofErr w:type="spellStart"/>
+            <w:r>
+              <w:rPr>
+                <w:b/>
+              </w:rPr>
+              <w:t>es</w:t>
+            </w:r>
+            <w:proofErr w:type="spellEnd"/>
+            <w:r>
+              <w:rPr>
+                <w:b/>
+              </w:rPr>
+              <w:t>) Name(s)</w:t>
             </w:r>
           </w:p>
         </w:tc>
@@ -4488,6 +4351,8 @@
             </w:r>
           </w:p>
         </w:tc>
+        <w:bookmarkStart w:id="8" w:name="_GoBack"/>
+        <w:bookmarkEnd w:id="8"/>
       </w:tr>
       <w:tr>
         <w:tc>
@@ -5233,10 +5098,11 @@
               <w:spacing w:after="0" w:line="240" w:lineRule="auto"/>
             </w:pPr>
             <w:r>
-              <w:t>Api main &amp; Page management</w:t>
-            </w:r>
-            <w:bookmarkStart w:id="9" w:name="_GoBack"/>
-            <w:bookmarkEnd w:id="9"/>
+              <w:t>API</w:t>
+            </w:r>
+            <w:r>
+              <w:t xml:space="preserve"> main &amp; Page management</w:t>
+            </w:r>
           </w:p>
         </w:tc>
       </w:tr>
@@ -5278,11 +5144,11 @@
       <w:pPr>
         <w:pStyle w:val="Heading1"/>
       </w:pPr>
-      <w:bookmarkStart w:id="10" w:name="_Toc25570069"/>
+      <w:bookmarkStart w:id="9" w:name="_Toc25570069"/>
       <w:r>
         <w:t>Ownership Report</w:t>
       </w:r>
-      <w:bookmarkEnd w:id="10"/>
+      <w:bookmarkEnd w:id="9"/>
     </w:p>
     <w:p>
       <w:pPr>
@@ -5484,6 +5350,7 @@
                 <w:i/>
                 <w:iCs/>
               </w:rPr>
+              <w:lastRenderedPageBreak/>
               <w:t>Ibrahim Ramadan</w:t>
             </w:r>
           </w:p>
@@ -5499,7 +5366,6 @@
                 <w:i/>
                 <w:iCs/>
               </w:rPr>
-              <w:lastRenderedPageBreak/>
               <w:t>Atef Magdy</w:t>
             </w:r>
           </w:p>
@@ -5581,21 +5447,21 @@
       <w:pPr>
         <w:pStyle w:val="Heading1"/>
       </w:pPr>
-      <w:bookmarkStart w:id="11" w:name="_Toc25570071"/>
+      <w:bookmarkStart w:id="10" w:name="_Toc25570071"/>
       <w:r>
         <w:t>References</w:t>
       </w:r>
-      <w:bookmarkEnd w:id="11"/>
+      <w:bookmarkEnd w:id="10"/>
     </w:p>
     <w:p>
       <w:pPr>
         <w:pStyle w:val="Heading1"/>
       </w:pPr>
-      <w:bookmarkStart w:id="12" w:name="_Toc25570072"/>
+      <w:bookmarkStart w:id="11" w:name="_Toc25570072"/>
       <w:r>
         <w:t>Authors</w:t>
       </w:r>
-      <w:bookmarkEnd w:id="12"/>
+      <w:bookmarkEnd w:id="11"/>
     </w:p>
     <w:p>
       <w:pPr>
@@ -5606,8 +5472,8 @@
       </w:pPr>
     </w:p>
     <w:sectPr>
-      <w:headerReference w:type="default" r:id="rId20"/>
-      <w:footerReference w:type="default" r:id="rId21"/>
+      <w:headerReference w:type="default" r:id="rId19"/>
+      <w:footerReference w:type="default" r:id="rId20"/>
       <w:pgSz w:w="12240" w:h="15840"/>
       <w:pgMar w:top="1152" w:right="1296" w:bottom="1008" w:left="1296" w:header="720" w:footer="720" w:gutter="0"/>
       <w:cols w:space="720"/>
@@ -8235,7 +8101,7 @@
 </file>
 
 <file path=customXml/itemProps1.xml><?xml version="1.0" encoding="utf-8"?>
-<ds:datastoreItem xmlns:ds="http://schemas.openxmlformats.org/officeDocument/2006/customXml" ds:itemID="{D828E264-C52C-41AA-BB43-18A84FC3385E}">
+<ds:datastoreItem xmlns:ds="http://schemas.openxmlformats.org/officeDocument/2006/customXml" ds:itemID="{85C7F9A7-3D0B-4F44-A7DA-A791E749F46E}">
   <ds:schemaRefs>
     <ds:schemaRef ds:uri="http://schemas.openxmlformats.org/officeDocument/2006/bibliography"/>
   </ds:schemaRefs>

</xml_diff>

<commit_message>
Update phase_2 (SDS file)
</commit_message>
<xml_diff>
--- a/Phase 2/SDS.docx
+++ b/Phase 2/SDS.docx
@@ -1508,13 +1508,8 @@
           </w:tcPr>
           <w:p>
             <w:r>
-              <w:t xml:space="preserve">Atef Magdy </w:t>
-            </w:r>
-            <w:proofErr w:type="spellStart"/>
-            <w:r>
-              <w:t>Metwally</w:t>
-            </w:r>
-            <w:proofErr w:type="spellEnd"/>
+              <w:t>Atef Magdy Metwally</w:t>
+            </w:r>
           </w:p>
         </w:tc>
         <w:tc>
@@ -1555,13 +1550,8 @@
           </w:tcPr>
           <w:p>
             <w:r>
-              <w:t xml:space="preserve">Mohamed Mostafa </w:t>
-            </w:r>
-            <w:proofErr w:type="spellStart"/>
-            <w:r>
-              <w:t>Awad</w:t>
-            </w:r>
-            <w:proofErr w:type="spellEnd"/>
+              <w:t>Mohamed Mostafa Awad</w:t>
+            </w:r>
           </w:p>
         </w:tc>
         <w:tc>
@@ -1747,10 +1737,10 @@
           <w:noProof/>
         </w:rPr>
         <w:drawing>
-          <wp:inline distT="0" distB="0" distL="0" distR="0" wp14:anchorId="28B5518A" wp14:editId="45BABEFA">
-            <wp:extent cx="7453443" cy="4673600"/>
+          <wp:inline distT="0" distB="0" distL="0" distR="0" wp14:anchorId="2C34A5EA" wp14:editId="787644B6">
+            <wp:extent cx="7312936" cy="4591050"/>
             <wp:effectExtent l="0" t="0" r="0" b="0"/>
-            <wp:docPr id="1" name="Picture 1"/>
+            <wp:docPr id="2" name="Picture 2"/>
             <wp:cNvGraphicFramePr>
               <a:graphicFrameLocks xmlns:a="http://schemas.openxmlformats.org/drawingml/2006/main" noChangeAspect="1"/>
             </wp:cNvGraphicFramePr>
@@ -1758,7 +1748,7 @@
               <a:graphicData uri="http://schemas.openxmlformats.org/drawingml/2006/picture">
                 <pic:pic xmlns:pic="http://schemas.openxmlformats.org/drawingml/2006/picture">
                   <pic:nvPicPr>
-                    <pic:cNvPr id="1" name="modified component v2.0.PNG"/>
+                    <pic:cNvPr id="2" name="Component diagram_v-3.0.PNG"/>
                     <pic:cNvPicPr/>
                   </pic:nvPicPr>
                   <pic:blipFill>
@@ -1776,7 +1766,7 @@
                   <pic:spPr>
                     <a:xfrm>
                       <a:off x="0" y="0"/>
-                      <a:ext cx="7496684" cy="4700714"/>
+                      <a:ext cx="7316005" cy="4592977"/>
                     </a:xfrm>
                     <a:prstGeom prst="rect">
                       <a:avLst/>
@@ -1818,6 +1808,7 @@
         </w:numPr>
       </w:pPr>
       <w:r>
+        <w:lastRenderedPageBreak/>
         <w:t>Class diagrams</w:t>
       </w:r>
       <w:bookmarkEnd w:id="4"/>
@@ -2039,6 +2030,7 @@
                 <w:sz w:val="22"/>
                 <w:szCs w:val="22"/>
               </w:rPr>
+              <w:lastRenderedPageBreak/>
               <w:t xml:space="preserve">Class </w:t>
             </w:r>
             <w:r>
@@ -2800,7 +2792,6 @@
       </w:pPr>
       <w:bookmarkStart w:id="5" w:name="_Toc25570067"/>
       <w:r>
-        <w:lastRenderedPageBreak/>
         <w:t>Sequence diagrams</w:t>
       </w:r>
       <w:bookmarkEnd w:id="5"/>
@@ -2814,7 +2805,14 @@
         </w:numPr>
       </w:pPr>
       <w:r>
-        <w:t>Add Admin</w:t>
+        <w:lastRenderedPageBreak/>
+        <w:t xml:space="preserve">Add </w:t>
+      </w:r>
+      <w:r>
+        <w:t xml:space="preserve">group </w:t>
+      </w:r>
+      <w:r>
+        <w:t>Admin</w:t>
       </w:r>
     </w:p>
     <w:p>
@@ -2832,10 +2830,10 @@
           <w:noProof/>
         </w:rPr>
         <w:drawing>
-          <wp:inline distT="0" distB="0" distL="0" distR="0" wp14:anchorId="6EDB29AC" wp14:editId="368C2AAD">
-            <wp:extent cx="6612675" cy="3981450"/>
+          <wp:inline distT="0" distB="0" distL="0" distR="0" wp14:anchorId="15804E86" wp14:editId="5E4A8362">
+            <wp:extent cx="6126480" cy="3937000"/>
             <wp:effectExtent l="0" t="0" r="0" b="0"/>
-            <wp:docPr id="4" name="Picture 4"/>
+            <wp:docPr id="5" name="Picture 5"/>
             <wp:cNvGraphicFramePr>
               <a:graphicFrameLocks xmlns:a="http://schemas.openxmlformats.org/drawingml/2006/main" noChangeAspect="1"/>
             </wp:cNvGraphicFramePr>
@@ -2843,7 +2841,7 @@
               <a:graphicData uri="http://schemas.openxmlformats.org/drawingml/2006/picture">
                 <pic:pic xmlns:pic="http://schemas.openxmlformats.org/drawingml/2006/picture">
                   <pic:nvPicPr>
-                    <pic:cNvPr id="4" name="Add admin.PNG"/>
+                    <pic:cNvPr id="5" name="Add group admin.PNG"/>
                     <pic:cNvPicPr/>
                   </pic:nvPicPr>
                   <pic:blipFill>
@@ -2861,7 +2859,7 @@
                   <pic:spPr>
                     <a:xfrm>
                       <a:off x="0" y="0"/>
-                      <a:ext cx="6623411" cy="3987914"/>
+                      <a:ext cx="6126480" cy="3937000"/>
                     </a:xfrm>
                     <a:prstGeom prst="rect">
                       <a:avLst/>
@@ -2969,17 +2967,17 @@
     <w:p>
       <w:pPr>
         <w:pStyle w:val="ListParagraph"/>
-        <w:ind w:hanging="630"/>
+        <w:ind w:left="360" w:hanging="900"/>
       </w:pPr>
       <w:r>
         <w:rPr>
           <w:noProof/>
         </w:rPr>
         <w:drawing>
-          <wp:inline distT="0" distB="0" distL="0" distR="0" wp14:anchorId="0A659E56" wp14:editId="0A68C7A5">
-            <wp:extent cx="5695950" cy="4488000"/>
+          <wp:inline distT="0" distB="0" distL="0" distR="0" wp14:anchorId="223C93AA" wp14:editId="2B108E38">
+            <wp:extent cx="7091453" cy="3705225"/>
             <wp:effectExtent l="0" t="0" r="0" b="0"/>
-            <wp:docPr id="6" name="Picture 6"/>
+            <wp:docPr id="14" name="Picture 14"/>
             <wp:cNvGraphicFramePr>
               <a:graphicFrameLocks xmlns:a="http://schemas.openxmlformats.org/drawingml/2006/main" noChangeAspect="1"/>
             </wp:cNvGraphicFramePr>
@@ -2987,7 +2985,7 @@
               <a:graphicData uri="http://schemas.openxmlformats.org/drawingml/2006/picture">
                 <pic:pic xmlns:pic="http://schemas.openxmlformats.org/drawingml/2006/picture">
                   <pic:nvPicPr>
-                    <pic:cNvPr id="6" name="Add friend.PNG"/>
+                    <pic:cNvPr id="14" name="Add friend.PNG"/>
                     <pic:cNvPicPr/>
                   </pic:nvPicPr>
                   <pic:blipFill>
@@ -3005,7 +3003,7 @@
                   <pic:spPr>
                     <a:xfrm>
                       <a:off x="0" y="0"/>
-                      <a:ext cx="5715564" cy="4503455"/>
+                      <a:ext cx="7106448" cy="3713060"/>
                     </a:xfrm>
                     <a:prstGeom prst="rect">
                       <a:avLst/>
@@ -3125,17 +3123,17 @@
     </w:p>
     <w:p>
       <w:pPr>
-        <w:ind w:left="720" w:hanging="810"/>
+        <w:ind w:left="720" w:hanging="1260"/>
       </w:pPr>
       <w:r>
         <w:rPr>
           <w:noProof/>
         </w:rPr>
         <w:drawing>
-          <wp:inline distT="0" distB="0" distL="0" distR="0" wp14:anchorId="2A288FC3" wp14:editId="4BCECD53">
-            <wp:extent cx="6603075" cy="3571875"/>
+          <wp:inline distT="0" distB="0" distL="0" distR="0" wp14:anchorId="32EAFCE8" wp14:editId="4C3BD41C">
+            <wp:extent cx="6754091" cy="3714750"/>
             <wp:effectExtent l="0" t="0" r="0" b="0"/>
-            <wp:docPr id="7" name="Picture 7"/>
+            <wp:docPr id="16" name="Picture 16"/>
             <wp:cNvGraphicFramePr>
               <a:graphicFrameLocks xmlns:a="http://schemas.openxmlformats.org/drawingml/2006/main" noChangeAspect="1"/>
             </wp:cNvGraphicFramePr>
@@ -3143,7 +3141,7 @@
               <a:graphicData uri="http://schemas.openxmlformats.org/drawingml/2006/picture">
                 <pic:pic xmlns:pic="http://schemas.openxmlformats.org/drawingml/2006/picture">
                   <pic:nvPicPr>
-                    <pic:cNvPr id="7" name="create page.PNG"/>
+                    <pic:cNvPr id="16" name="Create page.PNG"/>
                     <pic:cNvPicPr/>
                   </pic:nvPicPr>
                   <pic:blipFill>
@@ -3161,7 +3159,7 @@
                   <pic:spPr>
                     <a:xfrm>
                       <a:off x="0" y="0"/>
-                      <a:ext cx="6609008" cy="3575085"/>
+                      <a:ext cx="6761148" cy="3718631"/>
                     </a:xfrm>
                     <a:prstGeom prst="rect">
                       <a:avLst/>
@@ -3244,17 +3242,22 @@
     <w:p>
       <w:pPr>
         <w:pStyle w:val="ListParagraph"/>
-        <w:ind w:hanging="900"/>
+      </w:pPr>
+    </w:p>
+    <w:p>
+      <w:pPr>
+        <w:pStyle w:val="ListParagraph"/>
+        <w:ind w:hanging="1350"/>
       </w:pPr>
       <w:r>
         <w:rPr>
           <w:noProof/>
         </w:rPr>
         <w:drawing>
-          <wp:inline distT="0" distB="0" distL="0" distR="0" wp14:anchorId="286021A4" wp14:editId="5E8ED3E9">
-            <wp:extent cx="6548363" cy="4533900"/>
+          <wp:inline distT="0" distB="0" distL="0" distR="0" wp14:anchorId="082D4C59" wp14:editId="2989200B">
+            <wp:extent cx="6962732" cy="4829175"/>
             <wp:effectExtent l="0" t="0" r="0" b="0"/>
-            <wp:docPr id="8" name="Picture 8"/>
+            <wp:docPr id="17" name="Picture 17"/>
             <wp:cNvGraphicFramePr>
               <a:graphicFrameLocks xmlns:a="http://schemas.openxmlformats.org/drawingml/2006/main" noChangeAspect="1"/>
             </wp:cNvGraphicFramePr>
@@ -3262,7 +3265,7 @@
               <a:graphicData uri="http://schemas.openxmlformats.org/drawingml/2006/picture">
                 <pic:pic xmlns:pic="http://schemas.openxmlformats.org/drawingml/2006/picture">
                   <pic:nvPicPr>
-                    <pic:cNvPr id="8" name="like page.PNG"/>
+                    <pic:cNvPr id="17" name="Like page.PNG"/>
                     <pic:cNvPicPr/>
                   </pic:nvPicPr>
                   <pic:blipFill>
@@ -3280,7 +3283,7 @@
                   <pic:spPr>
                     <a:xfrm>
                       <a:off x="0" y="0"/>
-                      <a:ext cx="6551431" cy="4536024"/>
+                      <a:ext cx="6974283" cy="4837186"/>
                     </a:xfrm>
                     <a:prstGeom prst="rect">
                       <a:avLst/>
@@ -3317,24 +3320,31 @@
     <w:p>
       <w:pPr>
         <w:pStyle w:val="ListParagraph"/>
+      </w:pPr>
+    </w:p>
+    <w:p>
+      <w:pPr>
+        <w:pStyle w:val="ListParagraph"/>
         <w:numPr>
           <w:ilvl w:val="0"/>
           <w:numId w:val="8"/>
         </w:numPr>
       </w:pPr>
       <w:r>
+        <w:lastRenderedPageBreak/>
         <w:t>Sign in</w:t>
       </w:r>
     </w:p>
     <w:p>
       <w:pPr>
         <w:pStyle w:val="ListParagraph"/>
-        <w:ind w:left="-90"/>
+        <w:ind w:left="-630" w:hanging="360"/>
       </w:pPr>
       <w:r>
         <w:pict w14:anchorId="6D4FE933">
           <v:rect id="AutoShape 5" o:spid="_x0000_s1027" alt="Add_admin.png" style="width:24pt;height:24pt;visibility:visible;mso-wrap-style:square;mso-left-percent:-10001;mso-top-percent:-10001;mso-position-horizontal:absolute;mso-position-horizontal-relative:char;mso-position-vertical:absolute;mso-position-vertical-relative:line;mso-left-percent:-10001;mso-top-percent:-10001;v-text-anchor:top" filled="f" stroked="f">
             <o:lock v:ext="edit" aspectratio="t"/>
+            <w10:wrap type="none"/>
             <w10:anchorlock/>
           </v:rect>
         </w:pict>
@@ -3344,10 +3354,10 @@
           <w:noProof/>
         </w:rPr>
         <w:drawing>
-          <wp:inline distT="0" distB="0" distL="0" distR="0" wp14:anchorId="10325942" wp14:editId="4FC66B07">
-            <wp:extent cx="6472403" cy="3978166"/>
+          <wp:inline distT="0" distB="0" distL="0" distR="0" wp14:anchorId="55A179A4" wp14:editId="7B913CA7">
+            <wp:extent cx="6888846" cy="4286250"/>
             <wp:effectExtent l="0" t="0" r="0" b="0"/>
-            <wp:docPr id="10" name="Picture 10"/>
+            <wp:docPr id="18" name="Picture 18"/>
             <wp:cNvGraphicFramePr>
               <a:graphicFrameLocks xmlns:a="http://schemas.openxmlformats.org/drawingml/2006/main" noChangeAspect="1"/>
             </wp:cNvGraphicFramePr>
@@ -3355,7 +3365,7 @@
               <a:graphicData uri="http://schemas.openxmlformats.org/drawingml/2006/picture">
                 <pic:pic xmlns:pic="http://schemas.openxmlformats.org/drawingml/2006/picture">
                   <pic:nvPicPr>
-                    <pic:cNvPr id="10" name="signin.PNG"/>
+                    <pic:cNvPr id="18" name="Login.PNG"/>
                     <pic:cNvPicPr/>
                   </pic:nvPicPr>
                   <pic:blipFill>
@@ -3373,7 +3383,7 @@
                   <pic:spPr>
                     <a:xfrm>
                       <a:off x="0" y="0"/>
-                      <a:ext cx="6511495" cy="4002193"/>
+                      <a:ext cx="6896031" cy="4290721"/>
                     </a:xfrm>
                     <a:prstGeom prst="rect">
                       <a:avLst/>
@@ -3488,10 +3498,10 @@
           <w:noProof/>
         </w:rPr>
         <w:drawing>
-          <wp:inline distT="0" distB="0" distL="0" distR="0" wp14:anchorId="23381A4F" wp14:editId="69423C19">
-            <wp:extent cx="6697980" cy="4020315"/>
+          <wp:inline distT="0" distB="0" distL="0" distR="0" wp14:anchorId="3D0DD8B4" wp14:editId="17C36373">
+            <wp:extent cx="7269070" cy="4286250"/>
             <wp:effectExtent l="0" t="0" r="0" b="0"/>
-            <wp:docPr id="13" name="Picture 13"/>
+            <wp:docPr id="19" name="Picture 19"/>
             <wp:cNvGraphicFramePr>
               <a:graphicFrameLocks xmlns:a="http://schemas.openxmlformats.org/drawingml/2006/main" noChangeAspect="1"/>
             </wp:cNvGraphicFramePr>
@@ -3499,7 +3509,7 @@
               <a:graphicData uri="http://schemas.openxmlformats.org/drawingml/2006/picture">
                 <pic:pic xmlns:pic="http://schemas.openxmlformats.org/drawingml/2006/picture">
                   <pic:nvPicPr>
-                    <pic:cNvPr id="13" name="signup.PNG"/>
+                    <pic:cNvPr id="19" name="Signup.PNG"/>
                     <pic:cNvPicPr/>
                   </pic:nvPicPr>
                   <pic:blipFill>
@@ -3517,7 +3527,7 @@
                   <pic:spPr>
                     <a:xfrm>
                       <a:off x="0" y="0"/>
-                      <a:ext cx="6701820" cy="4022620"/>
+                      <a:ext cx="7274809" cy="4289634"/>
                     </a:xfrm>
                     <a:prstGeom prst="rect">
                       <a:avLst/>
@@ -3556,7 +3566,6 @@
         </w:numPr>
       </w:pPr>
       <w:r>
-        <w:lastRenderedPageBreak/>
         <w:t>Write Post</w:t>
       </w:r>
     </w:p>
@@ -3575,10 +3584,10 @@
           <w:noProof/>
         </w:rPr>
         <w:drawing>
-          <wp:inline distT="0" distB="0" distL="0" distR="0" wp14:anchorId="7153A713" wp14:editId="1E2A051A">
-            <wp:extent cx="6419850" cy="3932980"/>
+          <wp:inline distT="0" distB="0" distL="0" distR="0" wp14:anchorId="0E19CD6B" wp14:editId="1F00F264">
+            <wp:extent cx="6419567" cy="3895725"/>
             <wp:effectExtent l="0" t="0" r="0" b="0"/>
-            <wp:docPr id="15" name="Picture 15"/>
+            <wp:docPr id="20" name="Picture 20"/>
             <wp:cNvGraphicFramePr>
               <a:graphicFrameLocks xmlns:a="http://schemas.openxmlformats.org/drawingml/2006/main" noChangeAspect="1"/>
             </wp:cNvGraphicFramePr>
@@ -3586,7 +3595,7 @@
               <a:graphicData uri="http://schemas.openxmlformats.org/drawingml/2006/picture">
                 <pic:pic xmlns:pic="http://schemas.openxmlformats.org/drawingml/2006/picture">
                   <pic:nvPicPr>
-                    <pic:cNvPr id="15" name="Write post.PNG"/>
+                    <pic:cNvPr id="20" name="Write post.PNG"/>
                     <pic:cNvPicPr/>
                   </pic:nvPicPr>
                   <pic:blipFill>
@@ -3604,7 +3613,7 @@
                   <pic:spPr>
                     <a:xfrm>
                       <a:off x="0" y="0"/>
-                      <a:ext cx="6444951" cy="3948358"/>
+                      <a:ext cx="6433898" cy="3904422"/>
                     </a:xfrm>
                     <a:prstGeom prst="rect">
                       <a:avLst/>
@@ -3701,9 +3710,10 @@
         </w:numPr>
       </w:pPr>
       <w:r>
-        <w:lastRenderedPageBreak/>
         <w:t>Create group</w:t>
       </w:r>
+      <w:bookmarkStart w:id="6" w:name="_GoBack"/>
+      <w:bookmarkEnd w:id="6"/>
     </w:p>
     <w:p>
       <w:pPr>
@@ -3715,10 +3725,10 @@
           <w:noProof/>
         </w:rPr>
         <w:drawing>
-          <wp:inline distT="0" distB="0" distL="0" distR="0" wp14:anchorId="025FF220" wp14:editId="7DD8F8FE">
-            <wp:extent cx="6850525" cy="4114800"/>
+          <wp:inline distT="0" distB="0" distL="0" distR="0" wp14:anchorId="61EFA9B5" wp14:editId="57445436">
+            <wp:extent cx="5820587" cy="3229426"/>
             <wp:effectExtent l="0" t="0" r="0" b="0"/>
-            <wp:docPr id="24" name="Picture 24"/>
+            <wp:docPr id="21" name="Picture 21"/>
             <wp:cNvGraphicFramePr>
               <a:graphicFrameLocks xmlns:a="http://schemas.openxmlformats.org/drawingml/2006/main" noChangeAspect="1"/>
             </wp:cNvGraphicFramePr>
@@ -3726,7 +3736,7 @@
               <a:graphicData uri="http://schemas.openxmlformats.org/drawingml/2006/picture">
                 <pic:pic xmlns:pic="http://schemas.openxmlformats.org/drawingml/2006/picture">
                   <pic:nvPicPr>
-                    <pic:cNvPr id="24" name="Create group.PNG"/>
+                    <pic:cNvPr id="21" name="Create group.PNG"/>
                     <pic:cNvPicPr/>
                   </pic:nvPicPr>
                   <pic:blipFill>
@@ -3744,7 +3754,7 @@
                   <pic:spPr>
                     <a:xfrm>
                       <a:off x="0" y="0"/>
-                      <a:ext cx="6868234" cy="4125437"/>
+                      <a:ext cx="5820587" cy="3229426"/>
                     </a:xfrm>
                     <a:prstGeom prst="rect">
                       <a:avLst/>
@@ -3764,7 +3774,7 @@
           <w:color w:val="4F81BD" w:themeColor="accent1"/>
         </w:rPr>
       </w:pPr>
-      <w:bookmarkStart w:id="6" w:name="_Toc25570068"/>
+      <w:bookmarkStart w:id="7" w:name="_Toc25570068"/>
     </w:p>
     <w:p>
       <w:pPr>
@@ -3785,7 +3795,7 @@
         </w:rPr>
         <w:t xml:space="preserve"> Table</w:t>
       </w:r>
-      <w:bookmarkEnd w:id="6"/>
+      <w:bookmarkEnd w:id="7"/>
     </w:p>
     <w:tbl>
       <w:tblPr>
@@ -3953,11 +3963,9 @@
             <w:pPr>
               <w:pStyle w:val="TableText"/>
             </w:pPr>
-            <w:proofErr w:type="spellStart"/>
             <w:r>
               <w:t>GetData</w:t>
             </w:r>
-            <w:proofErr w:type="spellEnd"/>
           </w:p>
         </w:tc>
       </w:tr>
@@ -4003,11 +4011,9 @@
             <w:pPr>
               <w:pStyle w:val="TableText"/>
             </w:pPr>
-            <w:proofErr w:type="spellStart"/>
             <w:r>
               <w:t>saveData</w:t>
             </w:r>
-            <w:proofErr w:type="spellEnd"/>
           </w:p>
         </w:tc>
       </w:tr>
@@ -4053,11 +4059,9 @@
             <w:pPr>
               <w:pStyle w:val="TableText"/>
             </w:pPr>
-            <w:proofErr w:type="spellStart"/>
             <w:r>
               <w:t>saveData</w:t>
             </w:r>
-            <w:proofErr w:type="spellEnd"/>
           </w:p>
         </w:tc>
       </w:tr>
@@ -4103,11 +4107,9 @@
             <w:pPr>
               <w:pStyle w:val="TableText"/>
             </w:pPr>
-            <w:proofErr w:type="spellStart"/>
             <w:r>
               <w:t>saveData</w:t>
             </w:r>
-            <w:proofErr w:type="spellEnd"/>
           </w:p>
         </w:tc>
       </w:tr>
@@ -4153,11 +4155,9 @@
             <w:pPr>
               <w:pStyle w:val="TableText"/>
             </w:pPr>
-            <w:proofErr w:type="spellStart"/>
             <w:r>
               <w:t>SaveData</w:t>
             </w:r>
-            <w:proofErr w:type="spellEnd"/>
           </w:p>
         </w:tc>
       </w:tr>
@@ -4307,27 +4307,13 @@
               <w:ind w:hanging="720"/>
               <w:jc w:val="center"/>
             </w:pPr>
-            <w:bookmarkStart w:id="7" w:name="_lnxbz9" w:colFirst="0" w:colLast="0"/>
-            <w:bookmarkEnd w:id="7"/>
+            <w:bookmarkStart w:id="8" w:name="_lnxbz9" w:colFirst="0" w:colLast="0"/>
+            <w:bookmarkEnd w:id="8"/>
             <w:r>
               <w:rPr>
                 <w:b/>
               </w:rPr>
-              <w:t>Class(</w:t>
-            </w:r>
-            <w:proofErr w:type="spellStart"/>
-            <w:r>
-              <w:rPr>
-                <w:b/>
-              </w:rPr>
-              <w:t>es</w:t>
-            </w:r>
-            <w:proofErr w:type="spellEnd"/>
-            <w:r>
-              <w:rPr>
-                <w:b/>
-              </w:rPr>
-              <w:t>) Name(s)</w:t>
+              <w:t>Class(es) Name(s)</w:t>
             </w:r>
           </w:p>
         </w:tc>
@@ -4351,8 +4337,6 @@
             </w:r>
           </w:p>
         </w:tc>
-        <w:bookmarkStart w:id="8" w:name="_GoBack"/>
-        <w:bookmarkEnd w:id="8"/>
       </w:tr>
       <w:tr>
         <w:tc>
@@ -5350,7 +5334,6 @@
                 <w:i/>
                 <w:iCs/>
               </w:rPr>
-              <w:lastRenderedPageBreak/>
               <w:t>Ibrahim Ramadan</w:t>
             </w:r>
           </w:p>
@@ -5366,6 +5349,7 @@
                 <w:i/>
                 <w:iCs/>
               </w:rPr>
+              <w:lastRenderedPageBreak/>
               <w:t>Atef Magdy</w:t>
             </w:r>
           </w:p>
@@ -5633,7 +5617,7 @@
         <w:sz w:val="23"/>
         <w:szCs w:val="23"/>
       </w:rPr>
-      <w:t>14</w:t>
+      <w:t>12</w:t>
     </w:r>
     <w:r>
       <w:rPr>
@@ -8101,7 +8085,7 @@
 </file>
 
 <file path=customXml/itemProps1.xml><?xml version="1.0" encoding="utf-8"?>
-<ds:datastoreItem xmlns:ds="http://schemas.openxmlformats.org/officeDocument/2006/customXml" ds:itemID="{85C7F9A7-3D0B-4F44-A7DA-A791E749F46E}">
+<ds:datastoreItem xmlns:ds="http://schemas.openxmlformats.org/officeDocument/2006/customXml" ds:itemID="{CE2C09DE-F4E2-455F-9EFD-71E7F6C94A40}">
   <ds:schemaRefs>
     <ds:schemaRef ds:uri="http://schemas.openxmlformats.org/officeDocument/2006/bibliography"/>
   </ds:schemaRefs>

</xml_diff>

<commit_message>
Updating component diagram, adding extra dummy classses
</commit_message>
<xml_diff>
--- a/Phase 2/SDS.docx
+++ b/Phase 2/SDS.docx
@@ -1737,10 +1737,10 @@
           <w:noProof/>
         </w:rPr>
         <w:drawing>
-          <wp:inline distT="0" distB="0" distL="0" distR="0" wp14:anchorId="2C34A5EA" wp14:editId="787644B6">
-            <wp:extent cx="7312936" cy="4591050"/>
+          <wp:inline distT="0" distB="0" distL="0" distR="0" wp14:anchorId="5F216901" wp14:editId="4B2DE9B0">
+            <wp:extent cx="7409978" cy="5238750"/>
             <wp:effectExtent l="0" t="0" r="0" b="0"/>
-            <wp:docPr id="2" name="Picture 2"/>
+            <wp:docPr id="1" name="Picture 1"/>
             <wp:cNvGraphicFramePr>
               <a:graphicFrameLocks xmlns:a="http://schemas.openxmlformats.org/drawingml/2006/main" noChangeAspect="1"/>
             </wp:cNvGraphicFramePr>
@@ -1748,7 +1748,7 @@
               <a:graphicData uri="http://schemas.openxmlformats.org/drawingml/2006/picture">
                 <pic:pic xmlns:pic="http://schemas.openxmlformats.org/drawingml/2006/picture">
                   <pic:nvPicPr>
-                    <pic:cNvPr id="2" name="Component diagram_v-3.0.PNG"/>
+                    <pic:cNvPr id="1" name="component-FinalVersion.JPG"/>
                     <pic:cNvPicPr/>
                   </pic:nvPicPr>
                   <pic:blipFill>
@@ -1766,7 +1766,7 @@
                   <pic:spPr>
                     <a:xfrm>
                       <a:off x="0" y="0"/>
-                      <a:ext cx="7316005" cy="4592977"/>
+                      <a:ext cx="7424912" cy="5249308"/>
                     </a:xfrm>
                     <a:prstGeom prst="rect">
                       <a:avLst/>
@@ -1778,6 +1778,8 @@
           </wp:inline>
         </w:drawing>
       </w:r>
+      <w:bookmarkStart w:id="5" w:name="_GoBack"/>
+      <w:bookmarkEnd w:id="5"/>
     </w:p>
     <w:p>
       <w:pPr>
@@ -1808,7 +1810,6 @@
         </w:numPr>
       </w:pPr>
       <w:r>
-        <w:lastRenderedPageBreak/>
         <w:t>Class diagrams</w:t>
       </w:r>
       <w:bookmarkEnd w:id="4"/>
@@ -2030,7 +2031,6 @@
                 <w:sz w:val="22"/>
                 <w:szCs w:val="22"/>
               </w:rPr>
-              <w:lastRenderedPageBreak/>
               <w:t xml:space="preserve">Class </w:t>
             </w:r>
             <w:r>
@@ -2790,11 +2790,11 @@
           <w:numId w:val="7"/>
         </w:numPr>
       </w:pPr>
-      <w:bookmarkStart w:id="5" w:name="_Toc25570067"/>
+      <w:bookmarkStart w:id="6" w:name="_Toc25570067"/>
       <w:r>
         <w:t>Sequence diagrams</w:t>
       </w:r>
-      <w:bookmarkEnd w:id="5"/>
+      <w:bookmarkEnd w:id="6"/>
     </w:p>
     <w:p>
       <w:pPr>
@@ -2805,7 +2805,6 @@
         </w:numPr>
       </w:pPr>
       <w:r>
-        <w:lastRenderedPageBreak/>
         <w:t xml:space="preserve">Add </w:t>
       </w:r>
       <w:r>
@@ -3331,7 +3330,6 @@
         </w:numPr>
       </w:pPr>
       <w:r>
-        <w:lastRenderedPageBreak/>
         <w:t>Sign in</w:t>
       </w:r>
     </w:p>
@@ -3344,7 +3342,6 @@
         <w:pict w14:anchorId="6D4FE933">
           <v:rect id="AutoShape 5" o:spid="_x0000_s1027" alt="Add_admin.png" style="width:24pt;height:24pt;visibility:visible;mso-wrap-style:square;mso-left-percent:-10001;mso-top-percent:-10001;mso-position-horizontal:absolute;mso-position-horizontal-relative:char;mso-position-vertical:absolute;mso-position-vertical-relative:line;mso-left-percent:-10001;mso-top-percent:-10001;v-text-anchor:top" filled="f" stroked="f">
             <o:lock v:ext="edit" aspectratio="t"/>
-            <w10:wrap type="none"/>
             <w10:anchorlock/>
           </v:rect>
         </w:pict>
@@ -3712,8 +3709,6 @@
       <w:r>
         <w:t>Create group</w:t>
       </w:r>
-      <w:bookmarkStart w:id="6" w:name="_GoBack"/>
-      <w:bookmarkEnd w:id="6"/>
     </w:p>
     <w:p>
       <w:pPr>
@@ -5334,6 +5329,7 @@
                 <w:i/>
                 <w:iCs/>
               </w:rPr>
+              <w:lastRenderedPageBreak/>
               <w:t>Ibrahim Ramadan</w:t>
             </w:r>
           </w:p>
@@ -5349,7 +5345,6 @@
                 <w:i/>
                 <w:iCs/>
               </w:rPr>
-              <w:lastRenderedPageBreak/>
               <w:t>Atef Magdy</w:t>
             </w:r>
           </w:p>
@@ -5617,7 +5612,7 @@
         <w:sz w:val="23"/>
         <w:szCs w:val="23"/>
       </w:rPr>
-      <w:t>12</w:t>
+      <w:t>4</w:t>
     </w:r>
     <w:r>
       <w:rPr>
@@ -8085,7 +8080,7 @@
 </file>
 
 <file path=customXml/itemProps1.xml><?xml version="1.0" encoding="utf-8"?>
-<ds:datastoreItem xmlns:ds="http://schemas.openxmlformats.org/officeDocument/2006/customXml" ds:itemID="{CE2C09DE-F4E2-455F-9EFD-71E7F6C94A40}">
+<ds:datastoreItem xmlns:ds="http://schemas.openxmlformats.org/officeDocument/2006/customXml" ds:itemID="{860EBB54-D936-4A37-809D-917C8EC8DBF1}">
   <ds:schemaRefs>
     <ds:schemaRef ds:uri="http://schemas.openxmlformats.org/officeDocument/2006/bibliography"/>
   </ds:schemaRefs>

</xml_diff>

<commit_message>
Updating tables in SDS file
</commit_message>
<xml_diff>
--- a/Phase 2/SDS.docx
+++ b/Phase 2/SDS.docx
@@ -1508,8 +1508,13 @@
           </w:tcPr>
           <w:p>
             <w:r>
-              <w:t>Atef Magdy Metwally</w:t>
-            </w:r>
+              <w:t xml:space="preserve">Atef Magdy </w:t>
+            </w:r>
+            <w:proofErr w:type="spellStart"/>
+            <w:r>
+              <w:t>Metwally</w:t>
+            </w:r>
+            <w:proofErr w:type="spellEnd"/>
           </w:p>
         </w:tc>
         <w:tc>
@@ -1550,8 +1555,13 @@
           </w:tcPr>
           <w:p>
             <w:r>
-              <w:t>Mohamed Mostafa Awad</w:t>
-            </w:r>
+              <w:t xml:space="preserve">Mohamed Mostafa </w:t>
+            </w:r>
+            <w:proofErr w:type="spellStart"/>
+            <w:r>
+              <w:t>Awad</w:t>
+            </w:r>
+            <w:proofErr w:type="spellEnd"/>
           </w:p>
         </w:tc>
         <w:tc>
@@ -1778,8 +1788,6 @@
           </wp:inline>
         </w:drawing>
       </w:r>
-      <w:bookmarkStart w:id="5" w:name="_GoBack"/>
-      <w:bookmarkEnd w:id="5"/>
     </w:p>
     <w:p>
       <w:pPr>
@@ -1978,7 +1986,7 @@
     </w:p>
     <w:tbl>
       <w:tblPr>
-        <w:tblW w:w="8640" w:type="dxa"/>
+        <w:tblW w:w="10710" w:type="dxa"/>
         <w:tblInd w:w="72" w:type="dxa"/>
         <w:tblBorders>
           <w:top w:val="single" w:sz="6" w:space="0" w:color="999999"/>
@@ -1999,9 +2007,9 @@
       </w:tblPr>
       <w:tblGrid>
         <w:gridCol w:w="1440"/>
-        <w:gridCol w:w="1710"/>
-        <w:gridCol w:w="1710"/>
-        <w:gridCol w:w="3780"/>
+        <w:gridCol w:w="2610"/>
+        <w:gridCol w:w="2520"/>
+        <w:gridCol w:w="4140"/>
       </w:tblGrid>
       <w:tr>
         <w:trPr>
@@ -2046,7 +2054,7 @@
         </w:tc>
         <w:tc>
           <w:tcPr>
-            <w:tcW w:w="1710" w:type="dxa"/>
+            <w:tcW w:w="2610" w:type="dxa"/>
             <w:shd w:val="clear" w:color="auto" w:fill="E6E6E6"/>
             <w:vAlign w:val="center"/>
           </w:tcPr>
@@ -2073,7 +2081,7 @@
         </w:tc>
         <w:tc>
           <w:tcPr>
-            <w:tcW w:w="1710" w:type="dxa"/>
+            <w:tcW w:w="2520" w:type="dxa"/>
             <w:shd w:val="clear" w:color="auto" w:fill="E6E6E6"/>
             <w:vAlign w:val="center"/>
           </w:tcPr>
@@ -2100,7 +2108,7 @@
         </w:tc>
         <w:tc>
           <w:tcPr>
-            <w:tcW w:w="3780" w:type="dxa"/>
+            <w:tcW w:w="4140" w:type="dxa"/>
             <w:shd w:val="clear" w:color="auto" w:fill="E6E6E6"/>
             <w:vAlign w:val="center"/>
           </w:tcPr>
@@ -2155,7 +2163,7 @@
         </w:tc>
         <w:tc>
           <w:tcPr>
-            <w:tcW w:w="1710" w:type="dxa"/>
+            <w:tcW w:w="2610" w:type="dxa"/>
             <w:shd w:val="clear" w:color="auto" w:fill="FFFFFF"/>
             <w:vAlign w:val="center"/>
           </w:tcPr>
@@ -2164,13 +2172,13 @@
               <w:pStyle w:val="TableText"/>
             </w:pPr>
             <w:r>
-              <w:t>API</w:t>
-            </w:r>
-          </w:p>
-        </w:tc>
-        <w:tc>
-          <w:tcPr>
-            <w:tcW w:w="1710" w:type="dxa"/>
+              <w:t>UI</w:t>
+            </w:r>
+          </w:p>
+        </w:tc>
+        <w:tc>
+          <w:tcPr>
+            <w:tcW w:w="2520" w:type="dxa"/>
             <w:shd w:val="clear" w:color="auto" w:fill="FFFFFF"/>
             <w:vAlign w:val="center"/>
           </w:tcPr>
@@ -2179,13 +2187,13 @@
               <w:pStyle w:val="TableText"/>
             </w:pPr>
             <w:r>
-              <w:t>API main</w:t>
-            </w:r>
-          </w:p>
-        </w:tc>
-        <w:tc>
-          <w:tcPr>
-            <w:tcW w:w="3780" w:type="dxa"/>
+              <w:t>User interface</w:t>
+            </w:r>
+          </w:p>
+        </w:tc>
+        <w:tc>
+          <w:tcPr>
+            <w:tcW w:w="4140" w:type="dxa"/>
             <w:vAlign w:val="center"/>
           </w:tcPr>
           <w:p>
@@ -2218,7 +2226,7 @@
         </w:tc>
         <w:tc>
           <w:tcPr>
-            <w:tcW w:w="1710" w:type="dxa"/>
+            <w:tcW w:w="2610" w:type="dxa"/>
             <w:shd w:val="clear" w:color="auto" w:fill="FFFFFF"/>
             <w:vAlign w:val="center"/>
           </w:tcPr>
@@ -2227,13 +2235,13 @@
               <w:pStyle w:val="TableText"/>
             </w:pPr>
             <w:r>
-              <w:t>Group</w:t>
-            </w:r>
-          </w:p>
-        </w:tc>
-        <w:tc>
-          <w:tcPr>
-            <w:tcW w:w="1710" w:type="dxa"/>
+              <w:t>Group controller, Private group controller, public group controller</w:t>
+            </w:r>
+          </w:p>
+        </w:tc>
+        <w:tc>
+          <w:tcPr>
+            <w:tcW w:w="2520" w:type="dxa"/>
             <w:shd w:val="clear" w:color="auto" w:fill="FFFFFF"/>
             <w:vAlign w:val="center"/>
           </w:tcPr>
@@ -2242,13 +2250,19 @@
               <w:pStyle w:val="TableText"/>
             </w:pPr>
             <w:r>
-              <w:t xml:space="preserve">Group management </w:t>
-            </w:r>
-          </w:p>
-        </w:tc>
-        <w:tc>
-          <w:tcPr>
-            <w:tcW w:w="3780" w:type="dxa"/>
+              <w:t>Group</w:t>
+            </w:r>
+            <w:r>
+              <w:t xml:space="preserve"> controllers</w:t>
+            </w:r>
+            <w:r>
+              <w:t xml:space="preserve"> </w:t>
+            </w:r>
+          </w:p>
+        </w:tc>
+        <w:tc>
+          <w:tcPr>
+            <w:tcW w:w="4140" w:type="dxa"/>
             <w:vAlign w:val="center"/>
           </w:tcPr>
           <w:p>
@@ -2274,14 +2288,11 @@
             <w:pPr>
               <w:pStyle w:val="TableText"/>
             </w:pPr>
-            <w:r>
-              <w:t>3</w:t>
-            </w:r>
-          </w:p>
-        </w:tc>
-        <w:tc>
-          <w:tcPr>
-            <w:tcW w:w="1710" w:type="dxa"/>
+          </w:p>
+        </w:tc>
+        <w:tc>
+          <w:tcPr>
+            <w:tcW w:w="2610" w:type="dxa"/>
             <w:shd w:val="clear" w:color="auto" w:fill="FFFFFF"/>
             <w:vAlign w:val="center"/>
           </w:tcPr>
@@ -2290,13 +2301,13 @@
               <w:pStyle w:val="TableText"/>
             </w:pPr>
             <w:r>
-              <w:t>Message</w:t>
-            </w:r>
-          </w:p>
-        </w:tc>
-        <w:tc>
-          <w:tcPr>
-            <w:tcW w:w="1710" w:type="dxa"/>
+              <w:t>Group, group request</w:t>
+            </w:r>
+          </w:p>
+        </w:tc>
+        <w:tc>
+          <w:tcPr>
+            <w:tcW w:w="2520" w:type="dxa"/>
             <w:shd w:val="clear" w:color="auto" w:fill="FFFFFF"/>
             <w:vAlign w:val="center"/>
           </w:tcPr>
@@ -2305,17 +2316,13 @@
               <w:pStyle w:val="TableText"/>
             </w:pPr>
             <w:r>
-              <w:t xml:space="preserve">Message </w:t>
-            </w:r>
-            <w:r>
-              <w:br/>
-              <w:t>management</w:t>
-            </w:r>
-          </w:p>
-        </w:tc>
-        <w:tc>
-          <w:tcPr>
-            <w:tcW w:w="3780" w:type="dxa"/>
+              <w:t>Group Management</w:t>
+            </w:r>
+          </w:p>
+        </w:tc>
+        <w:tc>
+          <w:tcPr>
+            <w:tcW w:w="4140" w:type="dxa"/>
             <w:vAlign w:val="center"/>
           </w:tcPr>
           <w:p>
@@ -2323,7 +2330,7 @@
               <w:pStyle w:val="TableText"/>
             </w:pPr>
             <w:r>
-              <w:t xml:space="preserve">Make functions of message </w:t>
+              <w:t>Entities</w:t>
             </w:r>
           </w:p>
         </w:tc>
@@ -2342,13 +2349,13 @@
               <w:pStyle w:val="TableText"/>
             </w:pPr>
             <w:r>
-              <w:t>4</w:t>
-            </w:r>
-          </w:p>
-        </w:tc>
-        <w:tc>
-          <w:tcPr>
-            <w:tcW w:w="1710" w:type="dxa"/>
+              <w:t>3</w:t>
+            </w:r>
+          </w:p>
+        </w:tc>
+        <w:tc>
+          <w:tcPr>
+            <w:tcW w:w="2610" w:type="dxa"/>
             <w:shd w:val="clear" w:color="auto" w:fill="FFFFFF"/>
             <w:vAlign w:val="center"/>
           </w:tcPr>
@@ -2357,13 +2364,16 @@
               <w:pStyle w:val="TableText"/>
             </w:pPr>
             <w:r>
-              <w:t>Group Message</w:t>
-            </w:r>
-          </w:p>
-        </w:tc>
-        <w:tc>
-          <w:tcPr>
-            <w:tcW w:w="1710" w:type="dxa"/>
+              <w:t>Message</w:t>
+            </w:r>
+            <w:r>
+              <w:t xml:space="preserve"> controller</w:t>
+            </w:r>
+          </w:p>
+        </w:tc>
+        <w:tc>
+          <w:tcPr>
+            <w:tcW w:w="2520" w:type="dxa"/>
             <w:shd w:val="clear" w:color="auto" w:fill="FFFFFF"/>
             <w:vAlign w:val="center"/>
           </w:tcPr>
@@ -2372,17 +2382,13 @@
               <w:pStyle w:val="TableText"/>
             </w:pPr>
             <w:r>
-              <w:t xml:space="preserve">Message </w:t>
-            </w:r>
-            <w:r>
-              <w:br/>
-              <w:t>management</w:t>
-            </w:r>
-          </w:p>
-        </w:tc>
-        <w:tc>
-          <w:tcPr>
-            <w:tcW w:w="3780" w:type="dxa"/>
+              <w:t>Message Controllers</w:t>
+            </w:r>
+          </w:p>
+        </w:tc>
+        <w:tc>
+          <w:tcPr>
+            <w:tcW w:w="4140" w:type="dxa"/>
             <w:vAlign w:val="center"/>
           </w:tcPr>
           <w:p>
@@ -2390,7 +2396,7 @@
               <w:pStyle w:val="TableText"/>
             </w:pPr>
             <w:r>
-              <w:t xml:space="preserve">Make functions of group message </w:t>
+              <w:t xml:space="preserve">Make functions of message </w:t>
             </w:r>
           </w:p>
         </w:tc>
@@ -2409,13 +2415,13 @@
               <w:pStyle w:val="TableText"/>
             </w:pPr>
             <w:r>
-              <w:t>5</w:t>
-            </w:r>
-          </w:p>
-        </w:tc>
-        <w:tc>
-          <w:tcPr>
-            <w:tcW w:w="1710" w:type="dxa"/>
+              <w:t>4</w:t>
+            </w:r>
+          </w:p>
+        </w:tc>
+        <w:tc>
+          <w:tcPr>
+            <w:tcW w:w="2610" w:type="dxa"/>
             <w:shd w:val="clear" w:color="auto" w:fill="FFFFFF"/>
             <w:vAlign w:val="center"/>
           </w:tcPr>
@@ -2424,13 +2430,32 @@
               <w:pStyle w:val="TableText"/>
             </w:pPr>
             <w:r>
-              <w:t>Page</w:t>
-            </w:r>
-          </w:p>
-        </w:tc>
-        <w:tc>
-          <w:tcPr>
-            <w:tcW w:w="1710" w:type="dxa"/>
+              <w:t>Message</w:t>
+            </w:r>
+            <w:r>
+              <w:t xml:space="preserve">, </w:t>
+            </w:r>
+            <w:proofErr w:type="spellStart"/>
+            <w:r>
+              <w:t>userMessage</w:t>
+            </w:r>
+            <w:proofErr w:type="spellEnd"/>
+            <w:r>
+              <w:t xml:space="preserve">, </w:t>
+            </w:r>
+            <w:proofErr w:type="spellStart"/>
+            <w:r>
+              <w:t>messageGroup</w:t>
+            </w:r>
+            <w:proofErr w:type="spellEnd"/>
+            <w:r>
+              <w:t>.</w:t>
+            </w:r>
+          </w:p>
+        </w:tc>
+        <w:tc>
+          <w:tcPr>
+            <w:tcW w:w="2520" w:type="dxa"/>
             <w:shd w:val="clear" w:color="auto" w:fill="FFFFFF"/>
             <w:vAlign w:val="center"/>
           </w:tcPr>
@@ -2439,7 +2464,7 @@
               <w:pStyle w:val="TableText"/>
             </w:pPr>
             <w:r>
-              <w:t xml:space="preserve">page </w:t>
+              <w:t xml:space="preserve">Message </w:t>
             </w:r>
             <w:r>
               <w:br/>
@@ -2449,7 +2474,7 @@
         </w:tc>
         <w:tc>
           <w:tcPr>
-            <w:tcW w:w="3780" w:type="dxa"/>
+            <w:tcW w:w="4140" w:type="dxa"/>
             <w:vAlign w:val="center"/>
           </w:tcPr>
           <w:p>
@@ -2457,13 +2482,8 @@
               <w:pStyle w:val="TableText"/>
             </w:pPr>
             <w:r>
-              <w:t>Make functions of page</w:t>
-            </w:r>
-          </w:p>
-          <w:p>
-            <w:pPr>
-              <w:pStyle w:val="TableText"/>
-            </w:pPr>
+              <w:t>Entities</w:t>
+            </w:r>
             <w:r>
               <w:t xml:space="preserve"> </w:t>
             </w:r>
@@ -2484,13 +2504,13 @@
               <w:pStyle w:val="TableText"/>
             </w:pPr>
             <w:r>
-              <w:t>6</w:t>
-            </w:r>
-          </w:p>
-        </w:tc>
-        <w:tc>
-          <w:tcPr>
-            <w:tcW w:w="1710" w:type="dxa"/>
+              <w:t>5</w:t>
+            </w:r>
+          </w:p>
+        </w:tc>
+        <w:tc>
+          <w:tcPr>
+            <w:tcW w:w="2610" w:type="dxa"/>
             <w:shd w:val="clear" w:color="auto" w:fill="FFFFFF"/>
             <w:vAlign w:val="center"/>
           </w:tcPr>
@@ -2499,13 +2519,16 @@
               <w:pStyle w:val="TableText"/>
             </w:pPr>
             <w:r>
-              <w:t>user</w:t>
-            </w:r>
-          </w:p>
-        </w:tc>
-        <w:tc>
-          <w:tcPr>
-            <w:tcW w:w="1710" w:type="dxa"/>
+              <w:t>Page</w:t>
+            </w:r>
+            <w:r>
+              <w:t xml:space="preserve"> controller</w:t>
+            </w:r>
+          </w:p>
+        </w:tc>
+        <w:tc>
+          <w:tcPr>
+            <w:tcW w:w="2520" w:type="dxa"/>
             <w:shd w:val="clear" w:color="auto" w:fill="FFFFFF"/>
             <w:vAlign w:val="center"/>
           </w:tcPr>
@@ -2514,17 +2537,19 @@
               <w:pStyle w:val="TableText"/>
             </w:pPr>
             <w:r>
-              <w:t xml:space="preserve">user </w:t>
+              <w:t xml:space="preserve">page </w:t>
             </w:r>
             <w:r>
               <w:br/>
-              <w:t>management</w:t>
-            </w:r>
-          </w:p>
-        </w:tc>
-        <w:tc>
-          <w:tcPr>
-            <w:tcW w:w="3780" w:type="dxa"/>
+            </w:r>
+            <w:r>
+              <w:t>controllers</w:t>
+            </w:r>
+          </w:p>
+        </w:tc>
+        <w:tc>
+          <w:tcPr>
+            <w:tcW w:w="4140" w:type="dxa"/>
             <w:vAlign w:val="center"/>
           </w:tcPr>
           <w:p>
@@ -2532,7 +2557,7 @@
               <w:pStyle w:val="TableText"/>
             </w:pPr>
             <w:r>
-              <w:t>Make functions of user</w:t>
+              <w:t>Make functions of page</w:t>
             </w:r>
           </w:p>
           <w:p>
@@ -2559,13 +2584,13 @@
               <w:pStyle w:val="TableText"/>
             </w:pPr>
             <w:r>
-              <w:t>7</w:t>
-            </w:r>
-          </w:p>
-        </w:tc>
-        <w:tc>
-          <w:tcPr>
-            <w:tcW w:w="1710" w:type="dxa"/>
+              <w:t>6</w:t>
+            </w:r>
+          </w:p>
+        </w:tc>
+        <w:tc>
+          <w:tcPr>
+            <w:tcW w:w="2610" w:type="dxa"/>
             <w:shd w:val="clear" w:color="auto" w:fill="FFFFFF"/>
             <w:vAlign w:val="center"/>
           </w:tcPr>
@@ -2574,13 +2599,13 @@
               <w:pStyle w:val="TableText"/>
             </w:pPr>
             <w:r>
-              <w:t>Premium user</w:t>
-            </w:r>
-          </w:p>
-        </w:tc>
-        <w:tc>
-          <w:tcPr>
-            <w:tcW w:w="1710" w:type="dxa"/>
+              <w:t>Page</w:t>
+            </w:r>
+          </w:p>
+        </w:tc>
+        <w:tc>
+          <w:tcPr>
+            <w:tcW w:w="2520" w:type="dxa"/>
             <w:shd w:val="clear" w:color="auto" w:fill="FFFFFF"/>
             <w:vAlign w:val="center"/>
           </w:tcPr>
@@ -2589,7 +2614,10 @@
               <w:pStyle w:val="TableText"/>
             </w:pPr>
             <w:r>
-              <w:t xml:space="preserve">user </w:t>
+              <w:t>Page</w:t>
+            </w:r>
+            <w:r>
+              <w:t xml:space="preserve"> </w:t>
             </w:r>
             <w:r>
               <w:br/>
@@ -2599,7 +2627,7 @@
         </w:tc>
         <w:tc>
           <w:tcPr>
-            <w:tcW w:w="3780" w:type="dxa"/>
+            <w:tcW w:w="4140" w:type="dxa"/>
             <w:vAlign w:val="center"/>
           </w:tcPr>
           <w:p>
@@ -2607,7 +2635,7 @@
               <w:pStyle w:val="TableText"/>
             </w:pPr>
             <w:r>
-              <w:t>Make functions of Premium user</w:t>
+              <w:t>Entity</w:t>
             </w:r>
           </w:p>
           <w:p>
@@ -2634,13 +2662,13 @@
               <w:pStyle w:val="TableText"/>
             </w:pPr>
             <w:r>
-              <w:t>8</w:t>
-            </w:r>
-          </w:p>
-        </w:tc>
-        <w:tc>
-          <w:tcPr>
-            <w:tcW w:w="1710" w:type="dxa"/>
+              <w:t>7</w:t>
+            </w:r>
+          </w:p>
+        </w:tc>
+        <w:tc>
+          <w:tcPr>
+            <w:tcW w:w="2610" w:type="dxa"/>
             <w:shd w:val="clear" w:color="auto" w:fill="FFFFFF"/>
             <w:vAlign w:val="center"/>
           </w:tcPr>
@@ -2649,13 +2677,13 @@
               <w:pStyle w:val="TableText"/>
             </w:pPr>
             <w:r>
-              <w:t>Post</w:t>
-            </w:r>
-          </w:p>
-        </w:tc>
-        <w:tc>
-          <w:tcPr>
-            <w:tcW w:w="1710" w:type="dxa"/>
+              <w:t>Post Controller</w:t>
+            </w:r>
+          </w:p>
+        </w:tc>
+        <w:tc>
+          <w:tcPr>
+            <w:tcW w:w="2520" w:type="dxa"/>
             <w:shd w:val="clear" w:color="auto" w:fill="FFFFFF"/>
             <w:vAlign w:val="center"/>
           </w:tcPr>
@@ -2664,17 +2692,13 @@
               <w:pStyle w:val="TableText"/>
             </w:pPr>
             <w:r>
-              <w:t>post</w:t>
-            </w:r>
-            <w:r>
-              <w:br/>
-              <w:t>management</w:t>
-            </w:r>
-          </w:p>
-        </w:tc>
-        <w:tc>
-          <w:tcPr>
-            <w:tcW w:w="3780" w:type="dxa"/>
+              <w:t>Post controller</w:t>
+            </w:r>
+          </w:p>
+        </w:tc>
+        <w:tc>
+          <w:tcPr>
+            <w:tcW w:w="4140" w:type="dxa"/>
             <w:vAlign w:val="center"/>
           </w:tcPr>
           <w:p>
@@ -2682,7 +2706,7 @@
               <w:pStyle w:val="TableText"/>
             </w:pPr>
             <w:r>
-              <w:t>Make functions of post</w:t>
+              <w:t>Make functions of Post</w:t>
             </w:r>
           </w:p>
           <w:p>
@@ -2709,13 +2733,13 @@
               <w:pStyle w:val="TableText"/>
             </w:pPr>
             <w:r>
-              <w:t>9</w:t>
-            </w:r>
-          </w:p>
-        </w:tc>
-        <w:tc>
-          <w:tcPr>
-            <w:tcW w:w="1710" w:type="dxa"/>
+              <w:t>8</w:t>
+            </w:r>
+          </w:p>
+        </w:tc>
+        <w:tc>
+          <w:tcPr>
+            <w:tcW w:w="2610" w:type="dxa"/>
             <w:shd w:val="clear" w:color="auto" w:fill="FFFFFF"/>
             <w:vAlign w:val="center"/>
           </w:tcPr>
@@ -2724,13 +2748,21 @@
               <w:pStyle w:val="TableText"/>
             </w:pPr>
             <w:r>
-              <w:t>Hashtag</w:t>
-            </w:r>
-          </w:p>
-        </w:tc>
-        <w:tc>
-          <w:tcPr>
-            <w:tcW w:w="1710" w:type="dxa"/>
+              <w:t>Post</w:t>
+            </w:r>
+            <w:r>
+              <w:t xml:space="preserve">, </w:t>
+            </w:r>
+            <w:proofErr w:type="spellStart"/>
+            <w:r>
+              <w:t>HashTag</w:t>
+            </w:r>
+            <w:proofErr w:type="spellEnd"/>
+          </w:p>
+        </w:tc>
+        <w:tc>
+          <w:tcPr>
+            <w:tcW w:w="2520" w:type="dxa"/>
             <w:shd w:val="clear" w:color="auto" w:fill="FFFFFF"/>
             <w:vAlign w:val="center"/>
           </w:tcPr>
@@ -2749,16 +2781,18 @@
         </w:tc>
         <w:tc>
           <w:tcPr>
-            <w:tcW w:w="3780" w:type="dxa"/>
+            <w:tcW w:w="4140" w:type="dxa"/>
             <w:vAlign w:val="center"/>
           </w:tcPr>
           <w:p>
             <w:pPr>
               <w:pStyle w:val="TableText"/>
             </w:pPr>
-            <w:r>
-              <w:t>Make functions of hashtag</w:t>
-            </w:r>
+            <w:proofErr w:type="spellStart"/>
+            <w:r>
+              <w:t>Entties</w:t>
+            </w:r>
+            <w:proofErr w:type="spellEnd"/>
           </w:p>
           <w:p>
             <w:pPr>
@@ -2767,6 +2801,225 @@
             <w:r>
               <w:t xml:space="preserve"> </w:t>
             </w:r>
+          </w:p>
+        </w:tc>
+      </w:tr>
+      <w:tr>
+        <w:trPr>
+          <w:cantSplit/>
+        </w:trPr>
+        <w:tc>
+          <w:tcPr>
+            <w:tcW w:w="1440" w:type="dxa"/>
+            <w:vAlign w:val="center"/>
+          </w:tcPr>
+          <w:p>
+            <w:pPr>
+              <w:pStyle w:val="TableText"/>
+            </w:pPr>
+            <w:r>
+              <w:t>9</w:t>
+            </w:r>
+          </w:p>
+        </w:tc>
+        <w:tc>
+          <w:tcPr>
+            <w:tcW w:w="2610" w:type="dxa"/>
+            <w:shd w:val="clear" w:color="auto" w:fill="FFFFFF"/>
+            <w:vAlign w:val="center"/>
+          </w:tcPr>
+          <w:p>
+            <w:pPr>
+              <w:pStyle w:val="TableText"/>
+            </w:pPr>
+            <w:r>
+              <w:t xml:space="preserve">User, payment, </w:t>
+            </w:r>
+            <w:proofErr w:type="spellStart"/>
+            <w:r>
+              <w:t>friendRequest</w:t>
+            </w:r>
+            <w:proofErr w:type="spellEnd"/>
+          </w:p>
+        </w:tc>
+        <w:tc>
+          <w:tcPr>
+            <w:tcW w:w="2520" w:type="dxa"/>
+            <w:shd w:val="clear" w:color="auto" w:fill="FFFFFF"/>
+            <w:vAlign w:val="center"/>
+          </w:tcPr>
+          <w:p>
+            <w:pPr>
+              <w:pStyle w:val="TableText"/>
+            </w:pPr>
+            <w:r>
+              <w:t>User management</w:t>
+            </w:r>
+          </w:p>
+        </w:tc>
+        <w:tc>
+          <w:tcPr>
+            <w:tcW w:w="4140" w:type="dxa"/>
+            <w:vAlign w:val="center"/>
+          </w:tcPr>
+          <w:p>
+            <w:pPr>
+              <w:pStyle w:val="TableText"/>
+            </w:pPr>
+            <w:r>
+              <w:t>Entities</w:t>
+            </w:r>
+          </w:p>
+          <w:p>
+            <w:pPr>
+              <w:pStyle w:val="TableText"/>
+            </w:pPr>
+            <w:r>
+              <w:t xml:space="preserve"> </w:t>
+            </w:r>
+          </w:p>
+        </w:tc>
+      </w:tr>
+      <w:tr>
+        <w:trPr>
+          <w:cantSplit/>
+        </w:trPr>
+        <w:tc>
+          <w:tcPr>
+            <w:tcW w:w="1440" w:type="dxa"/>
+            <w:vAlign w:val="center"/>
+          </w:tcPr>
+          <w:p>
+            <w:pPr>
+              <w:pStyle w:val="TableText"/>
+            </w:pPr>
+            <w:r>
+              <w:t>10</w:t>
+            </w:r>
+          </w:p>
+        </w:tc>
+        <w:tc>
+          <w:tcPr>
+            <w:tcW w:w="2610" w:type="dxa"/>
+            <w:shd w:val="clear" w:color="auto" w:fill="FFFFFF"/>
+            <w:vAlign w:val="center"/>
+          </w:tcPr>
+          <w:p>
+            <w:pPr>
+              <w:pStyle w:val="TableText"/>
+            </w:pPr>
+            <w:proofErr w:type="spellStart"/>
+            <w:r>
+              <w:t>userController</w:t>
+            </w:r>
+            <w:proofErr w:type="spellEnd"/>
+            <w:r>
+              <w:t xml:space="preserve">, </w:t>
+            </w:r>
+            <w:proofErr w:type="spellStart"/>
+            <w:r>
+              <w:t>normalUserController</w:t>
+            </w:r>
+            <w:proofErr w:type="spellEnd"/>
+            <w:r>
+              <w:t xml:space="preserve">, </w:t>
+            </w:r>
+            <w:proofErr w:type="spellStart"/>
+            <w:r>
+              <w:t>premiumUserController</w:t>
+            </w:r>
+            <w:proofErr w:type="spellEnd"/>
+          </w:p>
+        </w:tc>
+        <w:tc>
+          <w:tcPr>
+            <w:tcW w:w="2520" w:type="dxa"/>
+            <w:shd w:val="clear" w:color="auto" w:fill="FFFFFF"/>
+            <w:vAlign w:val="center"/>
+          </w:tcPr>
+          <w:p>
+            <w:pPr>
+              <w:pStyle w:val="TableText"/>
+            </w:pPr>
+            <w:r>
+              <w:t>User controllers</w:t>
+            </w:r>
+          </w:p>
+        </w:tc>
+        <w:tc>
+          <w:tcPr>
+            <w:tcW w:w="4140" w:type="dxa"/>
+            <w:vAlign w:val="center"/>
+          </w:tcPr>
+          <w:p>
+            <w:pPr>
+              <w:pStyle w:val="TableText"/>
+            </w:pPr>
+            <w:r>
+              <w:t>Make functions of User</w:t>
+            </w:r>
+          </w:p>
+          <w:p>
+            <w:pPr>
+              <w:pStyle w:val="TableText"/>
+            </w:pPr>
+          </w:p>
+        </w:tc>
+      </w:tr>
+      <w:tr>
+        <w:trPr>
+          <w:cantSplit/>
+        </w:trPr>
+        <w:tc>
+          <w:tcPr>
+            <w:tcW w:w="1440" w:type="dxa"/>
+            <w:vAlign w:val="center"/>
+          </w:tcPr>
+          <w:p>
+            <w:pPr>
+              <w:pStyle w:val="TableText"/>
+            </w:pPr>
+            <w:r>
+              <w:t>11</w:t>
+            </w:r>
+          </w:p>
+        </w:tc>
+        <w:tc>
+          <w:tcPr>
+            <w:tcW w:w="2610" w:type="dxa"/>
+            <w:shd w:val="clear" w:color="auto" w:fill="FFFFFF"/>
+            <w:vAlign w:val="center"/>
+          </w:tcPr>
+          <w:p>
+            <w:pPr>
+              <w:pStyle w:val="TableText"/>
+            </w:pPr>
+            <w:r>
+              <w:t xml:space="preserve">User model, page model, group model , post model , message model , </w:t>
+            </w:r>
+          </w:p>
+        </w:tc>
+        <w:tc>
+          <w:tcPr>
+            <w:tcW w:w="2520" w:type="dxa"/>
+            <w:shd w:val="clear" w:color="auto" w:fill="FFFFFF"/>
+            <w:vAlign w:val="center"/>
+          </w:tcPr>
+          <w:p>
+            <w:pPr>
+              <w:pStyle w:val="TableText"/>
+            </w:pPr>
+          </w:p>
+        </w:tc>
+        <w:tc>
+          <w:tcPr>
+            <w:tcW w:w="4140" w:type="dxa"/>
+            <w:vAlign w:val="center"/>
+          </w:tcPr>
+          <w:p>
+            <w:pPr>
+              <w:pStyle w:val="TableText"/>
+            </w:pPr>
           </w:p>
         </w:tc>
       </w:tr>
@@ -2790,11 +3043,11 @@
           <w:numId w:val="7"/>
         </w:numPr>
       </w:pPr>
-      <w:bookmarkStart w:id="6" w:name="_Toc25570067"/>
+      <w:bookmarkStart w:id="5" w:name="_Toc25570067"/>
       <w:r>
         <w:t>Sequence diagrams</w:t>
       </w:r>
-      <w:bookmarkEnd w:id="6"/>
+      <w:bookmarkEnd w:id="5"/>
     </w:p>
     <w:p>
       <w:pPr>
@@ -3198,36 +3451,6 @@
     </w:p>
     <w:p>
       <w:pPr>
-        <w:ind w:left="720"/>
-      </w:pPr>
-    </w:p>
-    <w:p>
-      <w:pPr>
-        <w:ind w:left="720"/>
-      </w:pPr>
-    </w:p>
-    <w:p>
-      <w:pPr>
-        <w:ind w:left="720"/>
-      </w:pPr>
-    </w:p>
-    <w:p>
-      <w:pPr>
-        <w:ind w:left="720"/>
-      </w:pPr>
-    </w:p>
-    <w:p>
-      <w:pPr>
-        <w:ind w:left="720"/>
-      </w:pPr>
-    </w:p>
-    <w:p>
-      <w:pPr>
-        <w:ind w:left="720"/>
-      </w:pPr>
-    </w:p>
-    <w:p>
-      <w:pPr>
         <w:pStyle w:val="ListParagraph"/>
         <w:numPr>
           <w:ilvl w:val="0"/>
@@ -3330,6 +3553,7 @@
         </w:numPr>
       </w:pPr>
       <w:r>
+        <w:lastRenderedPageBreak/>
         <w:t>Sign in</w:t>
       </w:r>
     </w:p>
@@ -3769,7 +3993,7 @@
           <w:color w:val="4F81BD" w:themeColor="accent1"/>
         </w:rPr>
       </w:pPr>
-      <w:bookmarkStart w:id="7" w:name="_Toc25570068"/>
+      <w:bookmarkStart w:id="6" w:name="_Toc25570068"/>
     </w:p>
     <w:p>
       <w:pPr>
@@ -3790,7 +4014,7 @@
         </w:rPr>
         <w:t xml:space="preserve"> Table</w:t>
       </w:r>
-      <w:bookmarkEnd w:id="7"/>
+      <w:bookmarkEnd w:id="6"/>
     </w:p>
     <w:tbl>
       <w:tblPr>
@@ -3927,7 +4151,7 @@
               <w:pStyle w:val="TableText"/>
             </w:pPr>
             <w:r>
-              <w:t>API</w:t>
+              <w:t>UI</w:t>
             </w:r>
           </w:p>
         </w:tc>
@@ -3942,10 +4166,7 @@
               <w:pStyle w:val="TableText"/>
             </w:pPr>
             <w:r>
-              <w:t>1,3</w:t>
-            </w:r>
-            <w:r>
-              <w:t>,6</w:t>
+              <w:t>1,2,3,4,5,6,7,8</w:t>
             </w:r>
           </w:p>
         </w:tc>
@@ -3959,7 +4180,10 @@
               <w:pStyle w:val="TableText"/>
             </w:pPr>
             <w:r>
-              <w:t>GetData</w:t>
+              <w:t>Get d</w:t>
+            </w:r>
+            <w:r>
+              <w:t>ata</w:t>
             </w:r>
           </w:p>
         </w:tc>
@@ -3978,7 +4202,7 @@
               <w:pStyle w:val="TableText"/>
             </w:pPr>
             <w:r>
-              <w:t>User</w:t>
+              <w:t>Group controller</w:t>
             </w:r>
           </w:p>
         </w:tc>
@@ -3993,7 +4217,7 @@
               <w:pStyle w:val="TableText"/>
             </w:pPr>
             <w:r>
-              <w:t>2</w:t>
+              <w:t>1,8</w:t>
             </w:r>
           </w:p>
         </w:tc>
@@ -4007,7 +4231,7 @@
               <w:pStyle w:val="TableText"/>
             </w:pPr>
             <w:r>
-              <w:t>saveData</w:t>
+              <w:t>Make functions of Group</w:t>
             </w:r>
           </w:p>
         </w:tc>
@@ -4026,7 +4250,7 @@
               <w:pStyle w:val="TableText"/>
             </w:pPr>
             <w:r>
-              <w:t>Page</w:t>
+              <w:t>Group model</w:t>
             </w:r>
           </w:p>
         </w:tc>
@@ -4041,7 +4265,7 @@
               <w:pStyle w:val="TableText"/>
             </w:pPr>
             <w:r>
-              <w:t>4,5</w:t>
+              <w:t>1,8</w:t>
             </w:r>
           </w:p>
         </w:tc>
@@ -4055,7 +4279,10 @@
               <w:pStyle w:val="TableText"/>
             </w:pPr>
             <w:r>
-              <w:t>saveData</w:t>
+              <w:t>Save d</w:t>
+            </w:r>
+            <w:r>
+              <w:t>ata</w:t>
             </w:r>
           </w:p>
         </w:tc>
@@ -4074,7 +4301,7 @@
               <w:pStyle w:val="TableText"/>
             </w:pPr>
             <w:r>
-              <w:t>Group</w:t>
+              <w:t>Post controller</w:t>
             </w:r>
           </w:p>
         </w:tc>
@@ -4103,7 +4330,7 @@
               <w:pStyle w:val="TableText"/>
             </w:pPr>
             <w:r>
-              <w:t>saveData</w:t>
+              <w:t>Create post</w:t>
             </w:r>
           </w:p>
         </w:tc>
@@ -4124,6 +4351,9 @@
             <w:r>
               <w:t>Post</w:t>
             </w:r>
+            <w:r>
+              <w:t xml:space="preserve"> model</w:t>
+            </w:r>
           </w:p>
         </w:tc>
         <w:tc>
@@ -4137,7 +4367,7 @@
               <w:pStyle w:val="TableText"/>
             </w:pPr>
             <w:r>
-              <w:t>8,9</w:t>
+              <w:t>7</w:t>
             </w:r>
           </w:p>
         </w:tc>
@@ -4151,7 +4381,106 @@
               <w:pStyle w:val="TableText"/>
             </w:pPr>
             <w:r>
-              <w:t>SaveData</w:t>
+              <w:t>Save d</w:t>
+            </w:r>
+            <w:r>
+              <w:t>ata</w:t>
+            </w:r>
+          </w:p>
+        </w:tc>
+      </w:tr>
+      <w:tr>
+        <w:trPr>
+          <w:cantSplit/>
+        </w:trPr>
+        <w:tc>
+          <w:tcPr>
+            <w:tcW w:w="2340" w:type="dxa"/>
+            <w:vAlign w:val="center"/>
+          </w:tcPr>
+          <w:p>
+            <w:pPr>
+              <w:pStyle w:val="TableText"/>
+            </w:pPr>
+            <w:r>
+              <w:t>User controller</w:t>
+            </w:r>
+          </w:p>
+        </w:tc>
+        <w:tc>
+          <w:tcPr>
+            <w:tcW w:w="4320" w:type="dxa"/>
+            <w:shd w:val="clear" w:color="auto" w:fill="FFFFFF"/>
+            <w:vAlign w:val="center"/>
+          </w:tcPr>
+          <w:p>
+            <w:pPr>
+              <w:pStyle w:val="TableText"/>
+            </w:pPr>
+            <w:r>
+              <w:t>2, 5, 6</w:t>
+            </w:r>
+          </w:p>
+        </w:tc>
+        <w:tc>
+          <w:tcPr>
+            <w:tcW w:w="2970" w:type="dxa"/>
+            <w:shd w:val="clear" w:color="auto" w:fill="FFFFFF"/>
+          </w:tcPr>
+          <w:p>
+            <w:pPr>
+              <w:pStyle w:val="TableText"/>
+            </w:pPr>
+            <w:r>
+              <w:t>Make functions if user</w:t>
+            </w:r>
+          </w:p>
+        </w:tc>
+      </w:tr>
+      <w:tr>
+        <w:trPr>
+          <w:cantSplit/>
+        </w:trPr>
+        <w:tc>
+          <w:tcPr>
+            <w:tcW w:w="2340" w:type="dxa"/>
+            <w:vAlign w:val="center"/>
+          </w:tcPr>
+          <w:p>
+            <w:pPr>
+              <w:pStyle w:val="TableText"/>
+            </w:pPr>
+            <w:r>
+              <w:t>User model</w:t>
+            </w:r>
+          </w:p>
+        </w:tc>
+        <w:tc>
+          <w:tcPr>
+            <w:tcW w:w="4320" w:type="dxa"/>
+            <w:shd w:val="clear" w:color="auto" w:fill="FFFFFF"/>
+            <w:vAlign w:val="center"/>
+          </w:tcPr>
+          <w:p>
+            <w:pPr>
+              <w:pStyle w:val="TableText"/>
+            </w:pPr>
+            <w:r>
+              <w:t>1, 2, 5, 6</w:t>
+            </w:r>
+          </w:p>
+        </w:tc>
+        <w:tc>
+          <w:tcPr>
+            <w:tcW w:w="2970" w:type="dxa"/>
+            <w:shd w:val="clear" w:color="auto" w:fill="FFFFFF"/>
+          </w:tcPr>
+          <w:p>
+            <w:pPr>
+              <w:pStyle w:val="TableText"/>
+            </w:pPr>
+            <w:r>
+              <w:t>Save date</w:t>
             </w:r>
           </w:p>
         </w:tc>
@@ -4302,13 +4631,27 @@
               <w:ind w:hanging="720"/>
               <w:jc w:val="center"/>
             </w:pPr>
-            <w:bookmarkStart w:id="8" w:name="_lnxbz9" w:colFirst="0" w:colLast="0"/>
-            <w:bookmarkEnd w:id="8"/>
+            <w:bookmarkStart w:id="7" w:name="_lnxbz9" w:colFirst="0" w:colLast="0"/>
+            <w:bookmarkEnd w:id="7"/>
             <w:r>
               <w:rPr>
                 <w:b/>
               </w:rPr>
-              <w:t>Class(es) Name(s)</w:t>
+              <w:t>Class(</w:t>
+            </w:r>
+            <w:proofErr w:type="spellStart"/>
+            <w:r>
+              <w:rPr>
+                <w:b/>
+              </w:rPr>
+              <w:t>es</w:t>
+            </w:r>
+            <w:proofErr w:type="spellEnd"/>
+            <w:r>
+              <w:rPr>
+                <w:b/>
+              </w:rPr>
+              <w:t>) Name(s)</w:t>
             </w:r>
           </w:p>
         </w:tc>
@@ -4416,6 +4759,9 @@
             <w:r>
               <w:t>User , premium user</w:t>
             </w:r>
+            <w:r>
+              <w:t>, normal user</w:t>
+            </w:r>
           </w:p>
         </w:tc>
         <w:tc>
@@ -4523,6 +4869,9 @@
             <w:r>
               <w:t>Group</w:t>
             </w:r>
+            <w:r>
+              <w:t xml:space="preserve"> , private group , public group</w:t>
+            </w:r>
           </w:p>
         </w:tc>
         <w:tc>
@@ -4999,9 +5348,11 @@
               </w:pBdr>
               <w:spacing w:after="0" w:line="240" w:lineRule="auto"/>
             </w:pPr>
-            <w:r>
-              <w:t>API</w:t>
-            </w:r>
+            <w:proofErr w:type="spellStart"/>
+            <w:r>
+              <w:t>Ui</w:t>
+            </w:r>
+            <w:proofErr w:type="spellEnd"/>
           </w:p>
         </w:tc>
         <w:tc>
@@ -5056,8 +5407,13 @@
               <w:spacing w:after="0" w:line="240" w:lineRule="auto"/>
             </w:pPr>
             <w:r>
-              <w:t>API , Page</w:t>
-            </w:r>
+              <w:t>UI</w:t>
+            </w:r>
+            <w:r>
+              <w:t xml:space="preserve"> , Page</w:t>
+            </w:r>
+            <w:bookmarkStart w:id="8" w:name="_GoBack"/>
+            <w:bookmarkEnd w:id="8"/>
           </w:p>
         </w:tc>
         <w:tc>
@@ -5077,10 +5433,16 @@
               <w:spacing w:after="0" w:line="240" w:lineRule="auto"/>
             </w:pPr>
             <w:r>
-              <w:t>API</w:t>
-            </w:r>
-            <w:r>
-              <w:t xml:space="preserve"> main &amp; Page management</w:t>
+              <w:t>User</w:t>
+            </w:r>
+            <w:r>
+              <w:t xml:space="preserve"> </w:t>
+            </w:r>
+            <w:r>
+              <w:t>interface</w:t>
+            </w:r>
+            <w:r>
+              <w:t xml:space="preserve"> &amp; Page management</w:t>
             </w:r>
           </w:p>
         </w:tc>
@@ -5282,6 +5644,7 @@
                 <w:i/>
                 <w:iCs/>
               </w:rPr>
+              <w:lastRenderedPageBreak/>
               <w:t xml:space="preserve">Ahmed Sayed </w:t>
             </w:r>
           </w:p>
@@ -5294,6 +5657,7 @@
           </w:tcPr>
           <w:p>
             <w:r>
+              <w:lastRenderedPageBreak/>
               <w:t>Component Diagram</w:t>
             </w:r>
           </w:p>
@@ -5329,7 +5693,6 @@
                 <w:i/>
                 <w:iCs/>
               </w:rPr>
-              <w:lastRenderedPageBreak/>
               <w:t>Ibrahim Ramadan</w:t>
             </w:r>
           </w:p>
@@ -5380,7 +5743,6 @@
           </w:tcPr>
           <w:p>
             <w:r>
-              <w:lastRenderedPageBreak/>
               <w:t xml:space="preserve">Modifying phase1 </w:t>
             </w:r>
           </w:p>
@@ -5612,7 +5974,7 @@
         <w:sz w:val="23"/>
         <w:szCs w:val="23"/>
       </w:rPr>
-      <w:t>4</w:t>
+      <w:t>16</w:t>
     </w:r>
     <w:r>
       <w:rPr>
@@ -8080,7 +8442,7 @@
 </file>
 
 <file path=customXml/itemProps1.xml><?xml version="1.0" encoding="utf-8"?>
-<ds:datastoreItem xmlns:ds="http://schemas.openxmlformats.org/officeDocument/2006/customXml" ds:itemID="{860EBB54-D936-4A37-809D-917C8EC8DBF1}">
+<ds:datastoreItem xmlns:ds="http://schemas.openxmlformats.org/officeDocument/2006/customXml" ds:itemID="{A3489BDC-79B8-48C7-B830-F20C3489DEFB}">
   <ds:schemaRefs>
     <ds:schemaRef ds:uri="http://schemas.openxmlformats.org/officeDocument/2006/bibliography"/>
   </ds:schemaRefs>

</xml_diff>